<commit_message>
updated data ms to reflect Drapa spp change
</commit_message>
<xml_diff>
--- a/manuscript/LOL_data_article_mfm_20201029.docx
+++ b/manuscript/LOL_data_article_mfm_20201029.docx
@@ -1556,40 +1556,132 @@
         <w:rPr>
           <w:highlight w:val="white"/>
         </w:rPr>
-        <w:t>(</w:t>
-      </w:r>
-      <w:proofErr w:type="spellStart"/>
+        <w:t>(Kolpin et al. 2002; Focazio et al. 2008; Yang et al. 2018)</w:t>
+      </w:r>
       <w:r>
         <w:rPr>
           <w:highlight w:val="white"/>
         </w:rPr>
-        <w:t>Kolpin</w:t>
-      </w:r>
-      <w:proofErr w:type="spellEnd"/>
+        <w:fldChar w:fldCharType="end"/>
+      </w:r>
       <w:r>
         <w:rPr>
           <w:highlight w:val="white"/>
         </w:rPr>
-        <w:t xml:space="preserve"> et al. 2002; </w:t>
-      </w:r>
-      <w:proofErr w:type="spellStart"/>
+        <w:t>.</w:t>
+      </w:r>
       <w:r>
         <w:rPr>
           <w:highlight w:val="white"/>
         </w:rPr>
-        <w:t>Focazio</w:t>
-      </w:r>
-      <w:proofErr w:type="spellEnd"/>
+        <w:t xml:space="preserve"> </w:t>
+      </w:r>
       <w:r>
         <w:rPr>
           <w:highlight w:val="white"/>
         </w:rPr>
-        <w:t xml:space="preserve"> et al. 2008; Yang et al. 2018)</w:t>
+        <w:t>However, c</w:t>
       </w:r>
       <w:r>
         <w:rPr>
           <w:highlight w:val="white"/>
         </w:rPr>
+        <w:t>hronic exposure to microplastics</w:t>
+      </w:r>
+      <w:r>
+        <w:rPr>
+          <w:highlight w:val="white"/>
+        </w:rPr>
+        <w:t xml:space="preserve"> </w:t>
+      </w:r>
+      <w:r>
+        <w:rPr>
+          <w:highlight w:val="white"/>
+        </w:rPr>
+        <w:t>and PPCPs</w:t>
+      </w:r>
+      <w:r>
+        <w:rPr>
+          <w:highlight w:val="white"/>
+        </w:rPr>
+        <w:t xml:space="preserve"> </w:t>
+      </w:r>
+      <w:r>
+        <w:rPr>
+          <w:highlight w:val="white"/>
+        </w:rPr>
+        <w:t xml:space="preserve">at </w:t>
+      </w:r>
+      <w:r>
+        <w:rPr>
+          <w:highlight w:val="white"/>
+        </w:rPr>
+        <w:t xml:space="preserve">even </w:t>
+      </w:r>
+      <w:r>
+        <w:rPr>
+          <w:highlight w:val="white"/>
+        </w:rPr>
+        <w:t xml:space="preserve">minute concentrations (e.g., </w:t>
+      </w:r>
+      <w:r>
+        <w:rPr>
+          <w:highlight w:val="white"/>
+        </w:rPr>
+        <w:t>µ</w:t>
+      </w:r>
+      <w:r>
+        <w:rPr>
+          <w:highlight w:val="white"/>
+        </w:rPr>
+        <w:t xml:space="preserve">g/L) can </w:t>
+      </w:r>
+      <w:r>
+        <w:rPr>
+          <w:highlight w:val="white"/>
+        </w:rPr>
+        <w:t xml:space="preserve">still </w:t>
+      </w:r>
+      <w:r>
+        <w:rPr>
+          <w:highlight w:val="white"/>
+        </w:rPr>
+        <w:t>disrupt ecological processes</w:t>
+      </w:r>
+      <w:r>
+        <w:rPr>
+          <w:highlight w:val="white"/>
+        </w:rPr>
+        <w:t xml:space="preserve"> </w:t>
+      </w:r>
+      <w:r>
+        <w:rPr>
+          <w:highlight w:val="white"/>
+        </w:rPr>
+        <w:fldChar w:fldCharType="begin"/>
+      </w:r>
+      <w:r>
+        <w:rPr>
+          <w:highlight w:val="white"/>
+        </w:rPr>
+        <w:instrText xml:space="preserve"> ADDIN ZOTERO_ITEM CSL_CITATION {"citationID":"YX1cxSGa","properties":{"formattedCitation":"(Richmond et al. 2017)","plainCitation":"(Richmond et al. 2017)","noteIndex":0},"citationItems":[{"id":513,"uris":["http://zotero.org/users/2645460/items/R55TXMZC"],"uri":["http://zotero.org/users/2645460/items/R55TXMZC"],"itemData":{"id":513,"type":"article-journal","container-title":"Elem Sci Anth","DOI":"10.1525/elementa.252","ISSN":"2325-1026","issue":"0","page":"66","source":"CrossRef","title":"Pharmaceuticals and personal care products (PPCPs) are ecological disrupting compounds (EcoDC)","volume":"5","author":[{"family":"Richmond","given":"Erinn K."},{"family":"Grace","given":"Michael R."},{"family":"Kelly","given":"John J."},{"family":"Reisinger","given":"Alexander J."},{"family":"Rosi","given":"Emma J."},{"family":"Walters","given":"David M."}],"issued":{"date-parts":[["2017",11,13]]}}}],"schema":"https://github.com/citation-style-language/schema/raw/master/csl-citation.json"} </w:instrText>
+      </w:r>
+      <w:r>
+        <w:rPr>
+          <w:highlight w:val="white"/>
+        </w:rPr>
+        <w:fldChar w:fldCharType="separate"/>
+      </w:r>
+      <w:r>
+        <w:rPr>
+          <w:highlight w:val="white"/>
+        </w:rPr>
+        <w:t>(Richmond et al. 2017)</w:t>
+      </w:r>
+      <w:r>
+        <w:rPr>
+          <w:highlight w:val="white"/>
+        </w:rPr>
         <w:fldChar w:fldCharType="end"/>
       </w:r>
       <w:r>
@@ -1608,285 +1700,151 @@
         <w:rPr>
           <w:highlight w:val="white"/>
         </w:rPr>
-        <w:t>However, c</w:t>
+        <w:t xml:space="preserve">For example, </w:t>
       </w:r>
       <w:r>
         <w:rPr>
           <w:highlight w:val="white"/>
         </w:rPr>
-        <w:t>hronic exposure to microplastics</w:t>
+        <w:t xml:space="preserve">oxazepam </w:t>
       </w:r>
       <w:r>
         <w:rPr>
           <w:highlight w:val="white"/>
         </w:rPr>
+        <w:t xml:space="preserve">can increase </w:t>
+      </w:r>
+      <w:r>
+        <w:rPr>
+          <w:highlight w:val="white"/>
+        </w:rPr>
+        <w:t>feeding rate and decreas</w:t>
+      </w:r>
+      <w:r>
+        <w:rPr>
+          <w:highlight w:val="white"/>
+        </w:rPr>
+        <w:t>e</w:t>
+      </w:r>
+      <w:r>
+        <w:rPr>
+          <w:highlight w:val="white"/>
+        </w:rPr>
+        <w:t xml:space="preserve"> sociability of river perch</w:t>
+      </w:r>
+      <w:r>
+        <w:rPr>
+          <w:highlight w:val="white"/>
+        </w:rPr>
         <w:t xml:space="preserve"> </w:t>
       </w:r>
       <w:r>
         <w:rPr>
           <w:highlight w:val="white"/>
         </w:rPr>
-        <w:t>and PPCPs</w:t>
+        <w:fldChar w:fldCharType="begin"/>
       </w:r>
       <w:r>
         <w:rPr>
           <w:highlight w:val="white"/>
         </w:rPr>
+        <w:instrText xml:space="preserve"> ADDIN ZOTERO_ITEM CSL_CITATION {"citationID":"1GbarJrM","properties":{"formattedCitation":"(Brodin et al. 2013)","plainCitation":"(Brodin et al. 2013)","noteIndex":0},"citationItems":[{"id":3919,"uris":["http://zotero.org/users/2645460/items/NBDN47SX"],"uri":["http://zotero.org/users/2645460/items/NBDN47SX"],"itemData":{"id":3919,"type":"article-journal","abstract":"Environmental pollution by pharmaceuticals is increasingly recognized as a major threat to aquatic ecosystems worldwide. A variety of pharmaceuticals enter waterways by way of treated wastewater effluents and remain biochemically active in aquatic systems. Several ecotoxicological studies have been done, but generally, little is known about the ecological effects of pharmaceuticals. Here we show that a benzodiazepine anxiolytic drug (oxazepam) alters behavior and feeding rate of wild European perch (Perca fluviatilis) at concentrations encountered in effluent-influenced surface waters. Individuals exposed to water with dilute drug concentrations (1.8 micrograms liter–1) exhibited increased activity, reduced sociality, and higher feeding rate. As such, our results show that anxiolytic drugs in surface waters alter animal behaviors that are known to have ecological and evolutionary consequences.\nAnxiolytic drugs, at concentrations found in natural waterways, alter the behavior and foraging rate of wild European perch.\nAnxiolytic drugs, at concentrations found in natural waterways, alter the behavior and foraging rate of wild European perch.","container-title":"Science","DOI":"10.1126/science.1226850","ISSN":"0036-8075, 1095-9203","issue":"6121","language":"en","note":"PMID: 23413353","page":"814-815","source":"science.sciencemag.org","title":"Dilute Concentrations of a Psychiatric Drug Alter Behavior of Fish from Natural Populations","volume":"339","author":[{"family":"Brodin","given":"T."},{"family":"Fick","given":"J."},{"family":"Jonsson","given":"M."},{"family":"Klaminder","given":"J."}],"issued":{"date-parts":[["2013",2,15]]}}}],"schema":"https://github.com/citation-style-language/schema/raw/master/csl-citation.json"} </w:instrText>
+      </w:r>
+      <w:r>
+        <w:rPr>
+          <w:highlight w:val="white"/>
+        </w:rPr>
+        <w:fldChar w:fldCharType="separate"/>
+      </w:r>
+      <w:r>
+        <w:rPr>
+          <w:highlight w:val="white"/>
+        </w:rPr>
+        <w:t>(Brodin et al. 2013)</w:t>
+      </w:r>
+      <w:r>
+        <w:rPr>
+          <w:highlight w:val="white"/>
+        </w:rPr>
+        <w:fldChar w:fldCharType="end"/>
+      </w:r>
+      <w:r>
+        <w:rPr>
+          <w:highlight w:val="white"/>
+        </w:rPr>
+        <w:t>, and</w:t>
+      </w:r>
+      <w:r>
+        <w:rPr>
+          <w:highlight w:val="white"/>
+        </w:rPr>
+        <w:t xml:space="preserve"> microplastics </w:t>
+      </w:r>
+      <w:r>
+        <w:rPr>
+          <w:highlight w:val="white"/>
+        </w:rPr>
+        <w:t xml:space="preserve">cam </w:t>
+      </w:r>
+      <w:r>
+        <w:rPr>
+          <w:highlight w:val="white"/>
+        </w:rPr>
+        <w:t>releas</w:t>
+      </w:r>
+      <w:r>
+        <w:rPr>
+          <w:highlight w:val="white"/>
+        </w:rPr>
+        <w:t>e</w:t>
+      </w:r>
+      <w:r>
+        <w:rPr>
+          <w:highlight w:val="white"/>
+        </w:rPr>
+        <w:t xml:space="preserve"> dissolved organic carbon</w:t>
+      </w:r>
+      <w:r>
+        <w:rPr>
+          <w:highlight w:val="white"/>
+        </w:rPr>
+        <w:t xml:space="preserve">, thereby altering </w:t>
+      </w:r>
+      <w:r>
+        <w:rPr>
+          <w:highlight w:val="white"/>
+        </w:rPr>
+        <w:t>microbial communities</w:t>
+      </w:r>
+      <w:r>
+        <w:rPr>
+          <w:highlight w:val="white"/>
+        </w:rPr>
         <w:t xml:space="preserve"> </w:t>
       </w:r>
       <w:r>
         <w:rPr>
           <w:highlight w:val="white"/>
         </w:rPr>
-        <w:t xml:space="preserve">at </w:t>
+        <w:fldChar w:fldCharType="begin"/>
       </w:r>
       <w:r>
         <w:rPr>
           <w:highlight w:val="white"/>
         </w:rPr>
-        <w:t xml:space="preserve">even </w:t>
+        <w:instrText xml:space="preserve"> ADDIN ZOTERO_ITEM CSL_CITATION {"citationID":"mxq9YFac","properties":{"formattedCitation":"(Romera-Castillo et al. 2018)","plainCitation":"(Romera-Castillo et al. 2018)","noteIndex":0},"citationItems":[{"id":2580,"uris":["http://zotero.org/users/2645460/items/XEYQ7TAG"],"uri":["http://zotero.org/users/2645460/items/XEYQ7TAG"],"itemData":{"id":2580,"type":"article-journal","abstract":"The impact of plastic debris floating at the sea surface on the lowest trophic levels of the food web remains unknown. Here, using leaching experiments, the authors show that plastics release dissolved organic carbon into the ambient seawater that is rapidly taken up&amp;nbsp;by marine microbes stimulating their growth.","container-title":"Nature Communications","DOI":"10.1038/s41467-018-03798-5","ISSN":"2041-1723","issue":"1","journalAbbreviation":"Nat Commun","language":"en","page":"1-7","source":"www.nature.com","title":"Dissolved organic carbon leaching from plastics stimulates microbial activity in the ocean","volume":"9","author":[{"family":"Romera-Castillo","given":"Cristina"},{"family":"Pinto","given":"Maria"},{"family":"Langer","given":"Teresa M."},{"family":"Álvarez-Salgado","given":"Xosé Antón"},{"family":"Herndl","given":"Gerhard J."}],"issued":{"date-parts":[["2018",4,12]]}}}],"schema":"https://github.com/citation-style-language/schema/raw/master/csl-citation.json"} </w:instrText>
       </w:r>
       <w:r>
         <w:rPr>
           <w:highlight w:val="white"/>
         </w:rPr>
-        <w:t xml:space="preserve">minute concentrations (e.g., </w:t>
+        <w:fldChar w:fldCharType="separate"/>
       </w:r>
       <w:r>
         <w:rPr>
           <w:highlight w:val="white"/>
         </w:rPr>
-        <w:t>µ</w:t>
-      </w:r>
-      <w:r>
-        <w:rPr>
-          <w:highlight w:val="white"/>
-        </w:rPr>
-        <w:t xml:space="preserve">g/L) can </w:t>
-      </w:r>
-      <w:r>
-        <w:rPr>
-          <w:highlight w:val="white"/>
-        </w:rPr>
-        <w:t xml:space="preserve">still </w:t>
-      </w:r>
-      <w:r>
-        <w:rPr>
-          <w:highlight w:val="white"/>
-        </w:rPr>
-        <w:t>disrupt ecological processes</w:t>
-      </w:r>
-      <w:r>
-        <w:rPr>
-          <w:highlight w:val="white"/>
-        </w:rPr>
-        <w:t xml:space="preserve"> </w:t>
-      </w:r>
-      <w:r>
-        <w:rPr>
-          <w:highlight w:val="white"/>
-        </w:rPr>
-        <w:fldChar w:fldCharType="begin"/>
-      </w:r>
-      <w:r>
-        <w:rPr>
-          <w:highlight w:val="white"/>
-        </w:rPr>
-        <w:instrText xml:space="preserve"> ADDIN ZOTERO_ITEM CSL_CITATION {"citationID":"YX1cxSGa","properties":{"formattedCitation":"(Richmond et al. 2017)","plainCitation":"(Richmond et al. 2017)","noteIndex":0},"citationItems":[{"id":513,"uris":["http://zotero.org/users/2645460/items/R55TXMZC"],"uri":["http://zotero.org/users/2645460/items/R55TXMZC"],"itemData":{"id":513,"type":"article-journal","container-title":"Elem Sci Anth","DOI":"10.1525/elementa.252","ISSN":"2325-1026","issue":"0","page":"66","source":"CrossRef","title":"Pharmaceuticals and personal care products (PPCPs) are ecological disrupting compounds (EcoDC)","volume":"5","author":[{"family":"Richmond","given":"Erinn K."},{"family":"Grace","given":"Michael R."},{"family":"Kelly","given":"John J."},{"family":"Reisinger","given":"Alexander J."},{"family":"Rosi","given":"Emma J."},{"family":"Walters","given":"David M."}],"issued":{"date-parts":[["2017",11,13]]}}}],"schema":"https://github.com/citation-style-language/schema/raw/master/csl-citation.json"} </w:instrText>
-      </w:r>
-      <w:r>
-        <w:rPr>
-          <w:highlight w:val="white"/>
-        </w:rPr>
-        <w:fldChar w:fldCharType="separate"/>
-      </w:r>
-      <w:r>
-        <w:rPr>
-          <w:highlight w:val="white"/>
-        </w:rPr>
-        <w:t>(Richmond et al. 2017)</w:t>
-      </w:r>
-      <w:r>
-        <w:rPr>
-          <w:highlight w:val="white"/>
-        </w:rPr>
-        <w:fldChar w:fldCharType="end"/>
-      </w:r>
-      <w:r>
-        <w:rPr>
-          <w:highlight w:val="white"/>
-        </w:rPr>
-        <w:t>.</w:t>
-      </w:r>
-      <w:r>
-        <w:rPr>
-          <w:highlight w:val="white"/>
-        </w:rPr>
-        <w:t xml:space="preserve"> </w:t>
-      </w:r>
-      <w:r>
-        <w:rPr>
-          <w:highlight w:val="white"/>
-        </w:rPr>
-        <w:t xml:space="preserve">For example, </w:t>
-      </w:r>
-      <w:r>
-        <w:rPr>
-          <w:highlight w:val="white"/>
-        </w:rPr>
-        <w:t xml:space="preserve">oxazepam </w:t>
-      </w:r>
-      <w:r>
-        <w:rPr>
-          <w:highlight w:val="white"/>
-        </w:rPr>
-        <w:t xml:space="preserve">can increase </w:t>
-      </w:r>
-      <w:r>
-        <w:rPr>
-          <w:highlight w:val="white"/>
-        </w:rPr>
-        <w:t>feeding rate and decreas</w:t>
-      </w:r>
-      <w:r>
-        <w:rPr>
-          <w:highlight w:val="white"/>
-        </w:rPr>
-        <w:t>e</w:t>
-      </w:r>
-      <w:r>
-        <w:rPr>
-          <w:highlight w:val="white"/>
-        </w:rPr>
-        <w:t xml:space="preserve"> sociability of river perch</w:t>
-      </w:r>
-      <w:r>
-        <w:rPr>
-          <w:highlight w:val="white"/>
-        </w:rPr>
-        <w:t xml:space="preserve"> </w:t>
-      </w:r>
-      <w:r>
-        <w:rPr>
-          <w:highlight w:val="white"/>
-        </w:rPr>
-        <w:fldChar w:fldCharType="begin"/>
-      </w:r>
-      <w:r>
-        <w:rPr>
-          <w:highlight w:val="white"/>
-        </w:rPr>
-        <w:instrText xml:space="preserve"> ADDIN ZOTERO_ITEM CSL_CITATION {"citationID":"1GbarJrM","properties":{"formattedCitation":"(Brodin et al. 2013)","plainCitation":"(Brodin et al. 2013)","noteIndex":0},"citationItems":[{"id":3919,"uris":["http://zotero.org/users/2645460/items/NBDN47SX"],"uri":["http://zotero.org/users/2645460/items/NBDN47SX"],"itemData":{"id":3919,"type":"article-journal","abstract":"Environmental pollution by pharmaceuticals is increasingly recognized as a major threat to aquatic ecosystems worldwide. A variety of pharmaceuticals enter waterways by way of treated wastewater effluents and remain biochemically active in aquatic systems. Several ecotoxicological studies have been done, but generally, little is known about the ecological effects of pharmaceuticals. Here we show that a benzodiazepine anxiolytic drug (oxazepam) alters behavior and feeding rate of wild European perch (Perca fluviatilis) at concentrations encountered in effluent-influenced surface waters. Individuals exposed to water with dilute drug concentrations (1.8 micrograms liter–1) exhibited increased activity, reduced sociality, and higher feeding rate. As such, our results show that anxiolytic drugs in surface waters alter animal behaviors that are known to have ecological and evolutionary consequences.\nAnxiolytic drugs, at concentrations found in natural waterways, alter the behavior and foraging rate of wild European perch.\nAnxiolytic drugs, at concentrations found in natural waterways, alter the behavior and foraging rate of wild European perch.","container-title":"Science","DOI":"10.1126/science.1226850","ISSN":"0036-8075, 1095-9203","issue":"6121","language":"en","note":"PMID: 23413353","page":"814-815","source":"science.sciencemag.org","title":"Dilute Concentrations of a Psychiatric Drug Alter Behavior of Fish from Natural Populations","volume":"339","author":[{"family":"Brodin","given":"T."},{"family":"Fick","given":"J."},{"family":"Jonsson","given":"M."},{"family":"Klaminder","given":"J."}],"issued":{"date-parts":[["2013",2,15]]}}}],"schema":"https://github.com/citation-style-language/schema/raw/master/csl-citation.json"} </w:instrText>
-      </w:r>
-      <w:r>
-        <w:rPr>
-          <w:highlight w:val="white"/>
-        </w:rPr>
-        <w:fldChar w:fldCharType="separate"/>
-      </w:r>
-      <w:r>
-        <w:rPr>
-          <w:highlight w:val="white"/>
-        </w:rPr>
-        <w:t>(Brodin et al. 2013)</w:t>
-      </w:r>
-      <w:r>
-        <w:rPr>
-          <w:highlight w:val="white"/>
-        </w:rPr>
-        <w:fldChar w:fldCharType="end"/>
-      </w:r>
-      <w:r>
-        <w:rPr>
-          <w:highlight w:val="white"/>
-        </w:rPr>
-        <w:t>, and</w:t>
-      </w:r>
-      <w:r>
-        <w:rPr>
-          <w:highlight w:val="white"/>
-        </w:rPr>
-        <w:t xml:space="preserve"> microplastics </w:t>
-      </w:r>
-      <w:r>
-        <w:rPr>
-          <w:highlight w:val="white"/>
-        </w:rPr>
-        <w:t xml:space="preserve">cam </w:t>
-      </w:r>
-      <w:r>
-        <w:rPr>
-          <w:highlight w:val="white"/>
-        </w:rPr>
-        <w:t>releas</w:t>
-      </w:r>
-      <w:r>
-        <w:rPr>
-          <w:highlight w:val="white"/>
-        </w:rPr>
-        <w:t>e</w:t>
-      </w:r>
-      <w:r>
-        <w:rPr>
-          <w:highlight w:val="white"/>
-        </w:rPr>
-        <w:t xml:space="preserve"> dissolved organic carbon</w:t>
-      </w:r>
-      <w:r>
-        <w:rPr>
-          <w:highlight w:val="white"/>
-        </w:rPr>
-        <w:t xml:space="preserve">, thereby altering </w:t>
-      </w:r>
-      <w:r>
-        <w:rPr>
-          <w:highlight w:val="white"/>
-        </w:rPr>
-        <w:t>microbial communities</w:t>
-      </w:r>
-      <w:r>
-        <w:rPr>
-          <w:highlight w:val="white"/>
-        </w:rPr>
-        <w:t xml:space="preserve"> </w:t>
-      </w:r>
-      <w:r>
-        <w:rPr>
-          <w:highlight w:val="white"/>
-        </w:rPr>
-        <w:fldChar w:fldCharType="begin"/>
-      </w:r>
-      <w:r>
-        <w:rPr>
-          <w:highlight w:val="white"/>
-        </w:rPr>
-        <w:instrText xml:space="preserve"> ADDIN ZOTERO_ITEM CSL_CITATION {"citationID":"mxq9YFac","properties":{"formattedCitation":"(Romera-Castillo et al. 2018)","plainCitation":"(Romera-Castillo et al. 2018)","noteIndex":0},"citationItems":[{"id":2580,"uris":["http://zotero.org/users/2645460/items/XEYQ7TAG"],"uri":["http://zotero.org/users/2645460/items/XEYQ7TAG"],"itemData":{"id":2580,"type":"article-journal","abstract":"The impact of plastic debris floating at the sea surface on the lowest trophic levels of the food web remains unknown. Here, using leaching experiments, the authors show that plastics release dissolved organic carbon into the ambient seawater that is rapidly taken up&amp;nbsp;by marine microbes stimulating their growth.","container-title":"Nature Communications","DOI":"10.1038/s41467-018-03798-5","ISSN":"2041-1723","issue":"1","journalAbbreviation":"Nat Commun","language":"en","page":"1-7","source":"www.nature.com","title":"Dissolved organic carbon leaching from plastics stimulates microbial activity in the ocean","volume":"9","author":[{"family":"Romera-Castillo","given":"Cristina"},{"family":"Pinto","given":"Maria"},{"family":"Langer","given":"Teresa M."},{"family":"Álvarez-Salgado","given":"Xosé Antón"},{"family":"Herndl","given":"Gerhard J."}],"issued":{"date-parts":[["2018",4,12]]}}}],"schema":"https://github.com/citation-style-language/schema/raw/master/csl-citation.json"} </w:instrText>
-      </w:r>
-      <w:r>
-        <w:rPr>
-          <w:highlight w:val="white"/>
-        </w:rPr>
-        <w:fldChar w:fldCharType="separate"/>
-      </w:r>
-      <w:r>
-        <w:rPr>
-          <w:highlight w:val="white"/>
-        </w:rPr>
-        <w:t>(</w:t>
-      </w:r>
-      <w:proofErr w:type="spellStart"/>
-      <w:r>
-        <w:rPr>
-          <w:highlight w:val="white"/>
-        </w:rPr>
-        <w:t>Romera</w:t>
-      </w:r>
-      <w:proofErr w:type="spellEnd"/>
-      <w:r>
-        <w:rPr>
-          <w:highlight w:val="white"/>
-        </w:rPr>
-        <w:t>-Castillo et al. 2018)</w:t>
+        <w:t>(Romera-Castillo et al. 2018)</w:t>
       </w:r>
       <w:r>
         <w:rPr>
@@ -2834,21 +2792,23 @@
       <w:r>
         <w:rPr>
           <w:i/>
-        </w:rPr>
-        <w:t>Drapa</w:t>
+          <w:color w:val="000000"/>
+        </w:rPr>
+        <w:t>Draparnaldia</w:t>
       </w:r>
       <w:proofErr w:type="spellEnd"/>
       <w:r>
         <w:rPr>
           <w:i/>
-        </w:rPr>
-        <w:t xml:space="preserve"> spp</w:t>
-      </w:r>
-      <w:r>
-        <w:rPr>
-          <w:i/>
-        </w:rPr>
-        <w:t>.</w:t>
+          <w:color w:val="000000"/>
+        </w:rPr>
+        <w:t xml:space="preserve"> </w:t>
+      </w:r>
+      <w:r>
+        <w:rPr>
+          <w:color w:val="000000"/>
+        </w:rPr>
+        <w:t>spp.</w:t>
       </w:r>
       <w:r>
         <w:t xml:space="preserve"> collected from the 14 littoral sampling locations. </w:t>
@@ -7146,33 +7106,16 @@
     <w:p/>
     <w:p>
       <w:r>
-        <w:t xml:space="preserve">This file contains carbon (δ13C) and nitrogen (δ15N) values for various benthic macroinvertebrate genera, periphyton, and endemic </w:t>
-      </w:r>
-      <w:proofErr w:type="spellStart"/>
-      <w:r>
-        <w:rPr>
-          <w:i/>
-        </w:rPr>
-        <w:t>Drapa</w:t>
-      </w:r>
-      <w:proofErr w:type="spellEnd"/>
-      <w:r>
-        <w:rPr>
-          <w:i/>
-        </w:rPr>
-        <w:t xml:space="preserve"> </w:t>
-      </w:r>
-      <w:proofErr w:type="spellStart"/>
-      <w:r>
-        <w:rPr>
-          <w:i/>
-        </w:rPr>
-        <w:t>spp</w:t>
-      </w:r>
-      <w:proofErr w:type="spellEnd"/>
-      <w:r>
-        <w:t xml:space="preserve"> collected from the 14 littoral sampling locations. </w:t>
-      </w:r>
+        <w:t>This file contains carbon (δ13C) and nitrogen (δ15N) values for various benthic macroinvertebrate genera</w:t>
+      </w:r>
+      <w:r>
+        <w:t xml:space="preserve"> and periphyton </w:t>
+      </w:r>
+      <w:r>
+        <w:t xml:space="preserve">collected from the 14 littoral sampling locations. </w:t>
+      </w:r>
+      <w:bookmarkStart w:id="6" w:name="_GoBack"/>
+      <w:bookmarkEnd w:id="6"/>
     </w:p>
     <w:p/>
     <w:p>
@@ -8787,19 +8730,19 @@
       <w:r>
         <w:t xml:space="preserve">, but due to poor preservation, these taxa were not counted. Six samples of the 42 collected were not well-preserved and were excluded from further analyses, in order to reduce errors in identification. </w:t>
       </w:r>
-      <w:bookmarkStart w:id="6" w:name="_Hlk53404768"/>
+      <w:bookmarkStart w:id="7" w:name="_Hlk53404768"/>
       <w:r>
         <w:t xml:space="preserve">KD-1 and LI-1 </w:t>
       </w:r>
-      <w:bookmarkEnd w:id="6"/>
+      <w:bookmarkEnd w:id="7"/>
       <w:r>
         <w:t xml:space="preserve">were the only sites with 1 sample counted. </w:t>
       </w:r>
-      <w:bookmarkStart w:id="7" w:name="_Hlk53404812"/>
+      <w:bookmarkStart w:id="8" w:name="_Hlk53404812"/>
       <w:r>
         <w:t xml:space="preserve">BK-2 and KD-2 </w:t>
       </w:r>
-      <w:bookmarkEnd w:id="7"/>
+      <w:bookmarkEnd w:id="8"/>
       <w:r>
         <w:t xml:space="preserve">each had two samples counted. </w:t>
       </w:r>
@@ -8966,21 +8909,21 @@
         </w:rPr>
         <w:t xml:space="preserve">A commitment to FAIR and TRUST </w:t>
       </w:r>
-      <w:commentRangeStart w:id="8"/>
+      <w:commentRangeStart w:id="9"/>
       <w:r>
         <w:rPr>
           <w:i/>
         </w:rPr>
         <w:t>principles</w:t>
       </w:r>
-      <w:commentRangeEnd w:id="8"/>
+      <w:commentRangeEnd w:id="9"/>
       <w:r>
         <w:rPr>
           <w:rStyle w:val="CommentReference"/>
           <w:rFonts w:ascii="Arial" w:eastAsia="Arial" w:hAnsi="Arial" w:cs="Arial"/>
           <w:lang w:val="en"/>
         </w:rPr>
-        <w:commentReference w:id="8"/>
+        <w:commentReference w:id="9"/>
       </w:r>
     </w:p>
     <w:p/>
@@ -9587,15 +9530,7 @@
         <w:fldChar w:fldCharType="separate"/>
       </w:r>
       <w:r>
-        <w:t>(</w:t>
-      </w:r>
-      <w:proofErr w:type="spellStart"/>
-      <w:r>
-        <w:t>Timoshkin</w:t>
-      </w:r>
-      <w:proofErr w:type="spellEnd"/>
-      <w:r>
-        <w:t xml:space="preserve"> et al. 2016, 2018; Volkova et al. 2018)</w:t>
+        <w:t>(Timoshkin et al. 2016, 2018; Volkova et al. 2018)</w:t>
       </w:r>
       <w:r>
         <w:fldChar w:fldCharType="end"/>
@@ -9699,7 +9634,7 @@
       <w:r>
         <w:t xml:space="preserve"> </w:t>
       </w:r>
-      <w:commentRangeStart w:id="9"/>
+      <w:commentRangeStart w:id="10"/>
       <w:r>
         <w:fldChar w:fldCharType="begin"/>
       </w:r>
@@ -9715,14 +9650,14 @@
       <w:r>
         <w:fldChar w:fldCharType="end"/>
       </w:r>
-      <w:commentRangeEnd w:id="9"/>
+      <w:commentRangeEnd w:id="10"/>
       <w:r>
         <w:rPr>
           <w:rStyle w:val="CommentReference"/>
           <w:rFonts w:ascii="Arial" w:eastAsia="Arial" w:hAnsi="Arial" w:cs="Arial"/>
           <w:lang w:val="en"/>
         </w:rPr>
-        <w:commentReference w:id="9"/>
+        <w:commentReference w:id="10"/>
       </w:r>
       <w:r>
         <w:t xml:space="preserve">. </w:t>
@@ -9967,13 +9902,8 @@
       <w:r>
         <w:fldChar w:fldCharType="separate"/>
       </w:r>
-      <w:proofErr w:type="spellStart"/>
-      <w:r>
-        <w:t>Rosi</w:t>
-      </w:r>
-      <w:proofErr w:type="spellEnd"/>
-      <w:r>
-        <w:t>-Marshall et al. 2013</w:t>
+      <w:r>
+        <w:t>Rosi-Marshall et al. 2013</w:t>
       </w:r>
       <w:r>
         <w:fldChar w:fldCharType="end"/>
@@ -10114,8 +10044,6 @@
           <w:b/>
         </w:rPr>
       </w:pPr>
-      <w:bookmarkStart w:id="10" w:name="_GoBack"/>
-      <w:bookmarkEnd w:id="10"/>
       <w:r>
         <w:rPr>
           <w:b/>
@@ -10155,39 +10083,7 @@
         <w:fldChar w:fldCharType="separate"/>
       </w:r>
       <w:r>
-        <w:t xml:space="preserve">Barnes, D. K. A., F. </w:t>
-      </w:r>
-      <w:proofErr w:type="spellStart"/>
-      <w:r>
-        <w:t>Galgani</w:t>
-      </w:r>
-      <w:proofErr w:type="spellEnd"/>
-      <w:r>
-        <w:t xml:space="preserve">, R. C. Thompson, and M. </w:t>
-      </w:r>
-      <w:proofErr w:type="spellStart"/>
-      <w:r>
-        <w:t>Barlaz</w:t>
-      </w:r>
-      <w:proofErr w:type="spellEnd"/>
-      <w:r>
-        <w:t xml:space="preserve">. 2009. Accumulation and fragmentation of plastic debris in global environments. </w:t>
-      </w:r>
-      <w:proofErr w:type="spellStart"/>
-      <w:r>
-        <w:t>Philos</w:t>
-      </w:r>
-      <w:proofErr w:type="spellEnd"/>
-      <w:r>
-        <w:t xml:space="preserve"> Trans R Soc </w:t>
-      </w:r>
-      <w:proofErr w:type="spellStart"/>
-      <w:r>
-        <w:t>Lond</w:t>
-      </w:r>
-      <w:proofErr w:type="spellEnd"/>
-      <w:r>
-        <w:t xml:space="preserve"> B Biol Sci </w:t>
+        <w:t xml:space="preserve">Barnes, D. K. A., F. Galgani, R. C. Thompson, and M. Barlaz. 2009. Accumulation and fragmentation of plastic debris in global environments. Philos Trans R Soc Lond B Biol Sci </w:t>
       </w:r>
       <w:r>
         <w:rPr>
@@ -10204,29 +10100,8 @@
       <w:pPr>
         <w:pStyle w:val="Bibliography"/>
       </w:pPr>
-      <w:proofErr w:type="spellStart"/>
-      <w:r>
-        <w:t>Bendz</w:t>
-      </w:r>
-      <w:proofErr w:type="spellEnd"/>
-      <w:r>
-        <w:t xml:space="preserve">, D., N. A. </w:t>
-      </w:r>
-      <w:proofErr w:type="spellStart"/>
-      <w:r>
-        <w:t>Paxéus</w:t>
-      </w:r>
-      <w:proofErr w:type="spellEnd"/>
-      <w:r>
-        <w:t xml:space="preserve">, T. R. Ginn, and F. J. Loge. 2005. Occurrence and fate of pharmaceutically active compounds in the environment, a case study: </w:t>
-      </w:r>
-      <w:proofErr w:type="spellStart"/>
-      <w:r>
-        <w:t>Höje</w:t>
-      </w:r>
-      <w:proofErr w:type="spellEnd"/>
-      <w:r>
-        <w:t xml:space="preserve"> River in Sweden. Journal of Hazardous Materials </w:t>
+      <w:r>
+        <w:t xml:space="preserve">Bendz, D., N. A. Paxéus, T. R. Ginn, and F. J. Loge. 2005. Occurrence and fate of pharmaceutically active compounds in the environment, a case study: Höje River in Sweden. Journal of Hazardous Materials </w:t>
       </w:r>
       <w:r>
         <w:rPr>
@@ -10236,36 +10111,15 @@
         <w:t>122</w:t>
       </w:r>
       <w:r>
-        <w:t xml:space="preserve">: 195–204. </w:t>
-      </w:r>
-      <w:proofErr w:type="gramStart"/>
-      <w:r>
-        <w:t>doi:10.1016/j.jhazmat</w:t>
-      </w:r>
-      <w:proofErr w:type="gramEnd"/>
-      <w:r>
-        <w:t>.2005.03.012</w:t>
+        <w:t>: 195–204. doi:10.1016/j.jhazmat.2005.03.012</w:t>
       </w:r>
     </w:p>
     <w:p>
       <w:pPr>
         <w:pStyle w:val="Bibliography"/>
       </w:pPr>
-      <w:proofErr w:type="spellStart"/>
-      <w:r>
-        <w:t>Brodin</w:t>
-      </w:r>
-      <w:proofErr w:type="spellEnd"/>
-      <w:r>
-        <w:t xml:space="preserve">, T., J. Fick, M. Jonsson, and J. </w:t>
-      </w:r>
-      <w:proofErr w:type="spellStart"/>
-      <w:r>
-        <w:t>Klaminder</w:t>
-      </w:r>
-      <w:proofErr w:type="spellEnd"/>
-      <w:r>
-        <w:t xml:space="preserve">. 2013. Dilute Concentrations of a Psychiatric Drug Alter Behavior of Fish from Natural Populations. Science </w:t>
+      <w:r>
+        <w:t xml:space="preserve">Brodin, T., J. Fick, M. Jonsson, and J. Klaminder. 2013. Dilute Concentrations of a Psychiatric Drug Alter Behavior of Fish from Natural Populations. Science </w:t>
       </w:r>
       <w:r>
         <w:rPr>
@@ -10283,15 +10137,7 @@
         <w:pStyle w:val="Bibliography"/>
       </w:pPr>
       <w:r>
-        <w:t xml:space="preserve">Camilleri, A. C., and T. </w:t>
-      </w:r>
-      <w:proofErr w:type="spellStart"/>
-      <w:r>
-        <w:t>Ozersky</w:t>
-      </w:r>
-      <w:proofErr w:type="spellEnd"/>
-      <w:r>
-        <w:t xml:space="preserve">. 2019. Large variation in periphyton δ13C and δ15N values in the upper Great Lakes: Correlates and implications. Journal of Great Lakes Research </w:t>
+        <w:t xml:space="preserve">Camilleri, A. C., and T. Ozersky. 2019. Large variation in periphyton δ13C and δ15N values in the upper Great Lakes: Correlates and implications. Journal of Great Lakes Research </w:t>
       </w:r>
       <w:r>
         <w:rPr>
@@ -10301,15 +10147,7 @@
         <w:t>45</w:t>
       </w:r>
       <w:r>
-        <w:t xml:space="preserve">: 986–990. </w:t>
-      </w:r>
-      <w:proofErr w:type="gramStart"/>
-      <w:r>
-        <w:t>doi:10.1016/j.jglr</w:t>
-      </w:r>
-      <w:proofErr w:type="gramEnd"/>
-      <w:r>
-        <w:t>.2019.06.003</w:t>
+        <w:t>: 986–990. doi:10.1016/j.jglr.2019.06.003</w:t>
       </w:r>
     </w:p>
     <w:p>
@@ -10317,23 +10155,7 @@
         <w:pStyle w:val="Bibliography"/>
       </w:pPr>
       <w:r>
-        <w:t xml:space="preserve">Costanzo, S. D., M. J. </w:t>
-      </w:r>
-      <w:proofErr w:type="spellStart"/>
-      <w:r>
-        <w:t>O’Donohue</w:t>
-      </w:r>
-      <w:proofErr w:type="spellEnd"/>
-      <w:r>
-        <w:t xml:space="preserve">, W. C. Dennison, N. R. </w:t>
-      </w:r>
-      <w:proofErr w:type="spellStart"/>
-      <w:r>
-        <w:t>Loneragan</w:t>
-      </w:r>
-      <w:proofErr w:type="spellEnd"/>
-      <w:r>
-        <w:t xml:space="preserve">, and M. Thomas. 2001. A New Approach for Detecting and Mapping Sewage Impacts. Marine Pollution Bulletin </w:t>
+        <w:t xml:space="preserve">Costanzo, S. D., M. J. O’Donohue, W. C. Dennison, N. R. Loneragan, and M. Thomas. 2001. A New Approach for Detecting and Mapping Sewage Impacts. Marine Pollution Bulletin </w:t>
       </w:r>
       <w:r>
         <w:rPr>
@@ -10343,15 +10165,7 @@
         <w:t>42</w:t>
       </w:r>
       <w:r>
-        <w:t>: 149–156. doi:10.1016/S0025-326</w:t>
-      </w:r>
-      <w:proofErr w:type="gramStart"/>
-      <w:r>
-        <w:t>X(</w:t>
-      </w:r>
-      <w:proofErr w:type="gramEnd"/>
-      <w:r>
-        <w:t>00)00125-9</w:t>
+        <w:t>: 149–156. doi:10.1016/S0025-326X(00)00125-9</w:t>
       </w:r>
     </w:p>
     <w:p>
@@ -10359,15 +10173,7 @@
         <w:pStyle w:val="Bibliography"/>
       </w:pPr>
       <w:r>
-        <w:t xml:space="preserve">Dalsgaard, J., M. St. John, G. </w:t>
-      </w:r>
-      <w:proofErr w:type="spellStart"/>
-      <w:r>
-        <w:t>Kattner</w:t>
-      </w:r>
-      <w:proofErr w:type="spellEnd"/>
-      <w:r>
-        <w:t xml:space="preserve">, D. Müller-Navarra, and W. Hagen. 2003. Fatty acid trophic markers in the pelagic marine environment, p. 225–340. </w:t>
+        <w:t xml:space="preserve">Dalsgaard, J., M. St. John, G. Kattner, D. Müller-Navarra, and W. Hagen. 2003. Fatty acid trophic markers in the pelagic marine environment, p. 225–340. </w:t>
       </w:r>
       <w:r>
         <w:rPr>
@@ -10402,29 +10208,8 @@
       <w:pPr>
         <w:pStyle w:val="Bibliography"/>
       </w:pPr>
-      <w:proofErr w:type="spellStart"/>
-      <w:r>
-        <w:t>Focazio</w:t>
-      </w:r>
-      <w:proofErr w:type="spellEnd"/>
-      <w:r>
-        <w:t xml:space="preserve">, M. J., D. W. </w:t>
-      </w:r>
-      <w:proofErr w:type="spellStart"/>
-      <w:r>
-        <w:t>Kolpin</w:t>
-      </w:r>
-      <w:proofErr w:type="spellEnd"/>
-      <w:r>
-        <w:t xml:space="preserve">, K. K. Barnes, E. T. Furlong, M. T. Meyer, S. D. </w:t>
-      </w:r>
-      <w:proofErr w:type="spellStart"/>
-      <w:r>
-        <w:t>Zaugg</w:t>
-      </w:r>
-      <w:proofErr w:type="spellEnd"/>
-      <w:r>
-        <w:t xml:space="preserve">, L. B. Barber, and M. E. Thurman. 2008. A national reconnaissance for pharmaceuticals and other organic </w:t>
+      <w:r>
+        <w:t xml:space="preserve">Focazio, M. J., D. W. Kolpin, K. K. Barnes, E. T. Furlong, M. T. Meyer, S. D. Zaugg, L. B. Barber, and M. E. Thurman. 2008. A national reconnaissance for pharmaceuticals and other organic </w:t>
       </w:r>
       <w:r>
         <w:lastRenderedPageBreak/>
@@ -10438,15 +10223,7 @@
         <w:t>402</w:t>
       </w:r>
       <w:r>
-        <w:t xml:space="preserve">: 201–216. </w:t>
-      </w:r>
-      <w:proofErr w:type="gramStart"/>
-      <w:r>
-        <w:t>doi:10.1016/j.scitotenv</w:t>
-      </w:r>
-      <w:proofErr w:type="gramEnd"/>
-      <w:r>
-        <w:t>.2008.02.021</w:t>
+        <w:t>: 201–216. doi:10.1016/j.scitotenv.2008.02.021</w:t>
       </w:r>
     </w:p>
     <w:p>
@@ -10454,15 +10231,7 @@
         <w:pStyle w:val="Bibliography"/>
       </w:pPr>
       <w:r>
-        <w:t xml:space="preserve">Gartner, A., P. </w:t>
-      </w:r>
-      <w:proofErr w:type="spellStart"/>
-      <w:r>
-        <w:t>Lavery</w:t>
-      </w:r>
-      <w:proofErr w:type="spellEnd"/>
-      <w:r>
-        <w:t xml:space="preserve">, and A. J. Smit. 2002. Use of delta N-15 signatures of different functional forms of macroalgae and filter-feeders to reveal temporal and spatial patterns in sewage dispersal. Mar. Ecol.-Prog. Ser. </w:t>
+        <w:t xml:space="preserve">Gartner, A., P. Lavery, and A. J. Smit. 2002. Use of delta N-15 signatures of different functional forms of macroalgae and filter-feeders to reveal temporal and spatial patterns in sewage dispersal. Mar. Ecol.-Prog. Ser. </w:t>
       </w:r>
       <w:r>
         <w:rPr>
@@ -10490,15 +10259,7 @@
         <w:t>216</w:t>
       </w:r>
       <w:r>
-        <w:t xml:space="preserve">: 95–103. </w:t>
-      </w:r>
-      <w:proofErr w:type="gramStart"/>
-      <w:r>
-        <w:t>doi:10.1016/j.envpol</w:t>
-      </w:r>
-      <w:proofErr w:type="gramEnd"/>
-      <w:r>
-        <w:t>.2016.05.043</w:t>
+        <w:t>: 95–103. doi:10.1016/j.envpol.2016.05.043</w:t>
       </w:r>
     </w:p>
     <w:p>
@@ -10506,15 +10267,7 @@
         <w:pStyle w:val="Bibliography"/>
       </w:pPr>
       <w:r>
-        <w:t xml:space="preserve">Hall, R. I., P. R. Leavitt, R. Quinlan, A. S. Dixit, and J. P. </w:t>
-      </w:r>
-      <w:proofErr w:type="spellStart"/>
-      <w:r>
-        <w:t>Smol</w:t>
-      </w:r>
-      <w:proofErr w:type="spellEnd"/>
-      <w:r>
-        <w:t xml:space="preserve">. 1999. Effects of agriculture, urbanization, and climate on water quality in the northern Great Plains. Limnology and Oceanography </w:t>
+        <w:t xml:space="preserve">Hall, R. I., P. R. Leavitt, R. Quinlan, A. S. Dixit, and J. P. Smol. 1999. Effects of agriculture, urbanization, and climate on water quality in the northern Great Plains. Limnology and Oceanography </w:t>
       </w:r>
       <w:r>
         <w:rPr>
@@ -10524,15 +10277,7 @@
         <w:t>44</w:t>
       </w:r>
       <w:r>
-        <w:t xml:space="preserve">: 739–756. </w:t>
-      </w:r>
-      <w:proofErr w:type="gramStart"/>
-      <w:r>
-        <w:t>doi:10.4319/lo.1999.44.3_part</w:t>
-      </w:r>
-      <w:proofErr w:type="gramEnd"/>
-      <w:r>
-        <w:t>_2.0739</w:t>
+        <w:t>: 739–756. doi:10.4319/lo.1999.44.3_part_2.0739</w:t>
       </w:r>
     </w:p>
     <w:p>
@@ -10540,15 +10285,7 @@
         <w:pStyle w:val="Bibliography"/>
       </w:pPr>
       <w:r>
-        <w:t xml:space="preserve">Hampton, S. E., S. C. </w:t>
-      </w:r>
-      <w:proofErr w:type="spellStart"/>
-      <w:r>
-        <w:t>Fradkin</w:t>
-      </w:r>
-      <w:proofErr w:type="spellEnd"/>
-      <w:r>
-        <w:t xml:space="preserve">, P. R. Leavitt, and E. E. Rosenberger. 2011. Disproportionate importance of nearshore habitat for the food web of a deep oligotrophic lake. Marine and Freshwater Research </w:t>
+        <w:t xml:space="preserve">Hampton, S. E., S. C. Fradkin, P. R. Leavitt, and E. E. Rosenberger. 2011. Disproportionate importance of nearshore habitat for the food web of a deep oligotrophic lake. Marine and Freshwater Research </w:t>
       </w:r>
       <w:r>
         <w:rPr>
@@ -10566,15 +10303,7 @@
         <w:pStyle w:val="Bibliography"/>
       </w:pPr>
       <w:r>
-        <w:t xml:space="preserve">Hampton, S. E., S. McGowan, T. </w:t>
-      </w:r>
-      <w:proofErr w:type="spellStart"/>
-      <w:r>
-        <w:t>Ozersky</w:t>
-      </w:r>
-      <w:proofErr w:type="spellEnd"/>
-      <w:r>
-        <w:t xml:space="preserve">, and others. 2018. Recent ecological change in ancient lakes. Limnology and Oceanography </w:t>
+        <w:t xml:space="preserve">Hampton, S. E., S. McGowan, T. Ozersky, and others. 2018. Recent ecological change in ancient lakes. Limnology and Oceanography </w:t>
       </w:r>
       <w:r>
         <w:rPr>
@@ -10592,15 +10321,7 @@
         <w:pStyle w:val="Bibliography"/>
       </w:pPr>
       <w:r>
-        <w:t xml:space="preserve">Horton, A. A., A. Walton, D. J. Spurgeon, E. </w:t>
-      </w:r>
-      <w:proofErr w:type="spellStart"/>
-      <w:r>
-        <w:t>Lahive</w:t>
-      </w:r>
-      <w:proofErr w:type="spellEnd"/>
-      <w:r>
-        <w:t xml:space="preserve">, and C. Svendsen. 2017. Microplastics in freshwater and terrestrial environments: Evaluating the current understanding to identify the knowledge gaps and future research priorities. Science of The Total Environment </w:t>
+        <w:t xml:space="preserve">Horton, A. A., A. Walton, D. J. Spurgeon, E. Lahive, and C. Svendsen. 2017. Microplastics in freshwater and terrestrial environments: Evaluating the current understanding to identify the knowledge gaps and future research priorities. Science of The Total Environment </w:t>
       </w:r>
       <w:r>
         <w:rPr>
@@ -10610,15 +10331,7 @@
         <w:t>586</w:t>
       </w:r>
       <w:r>
-        <w:t xml:space="preserve">: 127–141. </w:t>
-      </w:r>
-      <w:proofErr w:type="gramStart"/>
-      <w:r>
-        <w:t>doi:10.1016/j.scitotenv</w:t>
-      </w:r>
-      <w:proofErr w:type="gramEnd"/>
-      <w:r>
-        <w:t>.2017.01.190</w:t>
+        <w:t>: 127–141. doi:10.1016/j.scitotenv.2017.01.190</w:t>
       </w:r>
     </w:p>
     <w:p>
@@ -10627,79 +10340,7 @@
       </w:pPr>
       <w:r>
         <w:lastRenderedPageBreak/>
-        <w:t xml:space="preserve">Interfax-Tourism. 2018. </w:t>
-      </w:r>
-      <w:proofErr w:type="spellStart"/>
-      <w:r>
-        <w:t>Байкал</w:t>
-      </w:r>
-      <w:proofErr w:type="spellEnd"/>
-      <w:r>
-        <w:t xml:space="preserve"> с </w:t>
-      </w:r>
-      <w:proofErr w:type="spellStart"/>
-      <w:r>
-        <w:t>января</w:t>
-      </w:r>
-      <w:proofErr w:type="spellEnd"/>
-      <w:r>
-        <w:t xml:space="preserve"> </w:t>
-      </w:r>
-      <w:proofErr w:type="spellStart"/>
-      <w:r>
-        <w:t>по</w:t>
-      </w:r>
-      <w:proofErr w:type="spellEnd"/>
-      <w:r>
-        <w:t xml:space="preserve"> </w:t>
-      </w:r>
-      <w:proofErr w:type="spellStart"/>
-      <w:r>
-        <w:t>август</w:t>
-      </w:r>
-      <w:proofErr w:type="spellEnd"/>
-      <w:r>
-        <w:t xml:space="preserve"> 2018 </w:t>
-      </w:r>
-      <w:proofErr w:type="spellStart"/>
-      <w:r>
-        <w:t>года</w:t>
-      </w:r>
-      <w:proofErr w:type="spellEnd"/>
-      <w:r>
-        <w:t xml:space="preserve"> </w:t>
-      </w:r>
-      <w:proofErr w:type="spellStart"/>
-      <w:r>
-        <w:t>посетили</w:t>
-      </w:r>
-      <w:proofErr w:type="spellEnd"/>
-      <w:r>
-        <w:t xml:space="preserve"> 1,2 </w:t>
-      </w:r>
-      <w:proofErr w:type="spellStart"/>
-      <w:r>
-        <w:t>миллиона</w:t>
-      </w:r>
-      <w:proofErr w:type="spellEnd"/>
-      <w:r>
-        <w:t xml:space="preserve"> </w:t>
-      </w:r>
-      <w:proofErr w:type="spellStart"/>
-      <w:r>
-        <w:t>туристов</w:t>
-      </w:r>
-      <w:proofErr w:type="spellEnd"/>
-      <w:r>
-        <w:t xml:space="preserve"> (1.2 million tourists </w:t>
-      </w:r>
-      <w:proofErr w:type="spellStart"/>
-      <w:r>
-        <w:t>vistied</w:t>
-      </w:r>
-      <w:proofErr w:type="spellEnd"/>
-      <w:r>
-        <w:t xml:space="preserve"> Baikal from January through August 2018). Interfax-Tourism, October 25</w:t>
+        <w:t>Interfax-Tourism. 2018. Байкал с января по август 2018 года посетили 1,2 миллиона туристов (1.2 million tourists vistied Baikal from January through August 2018). Interfax-Tourism, October 25</w:t>
       </w:r>
     </w:p>
     <w:p>
@@ -10707,15 +10348,7 @@
         <w:pStyle w:val="Bibliography"/>
       </w:pPr>
       <w:r>
-        <w:t xml:space="preserve">Jeppesen, E., M. </w:t>
-      </w:r>
-      <w:proofErr w:type="spellStart"/>
-      <w:r>
-        <w:t>Søndergaard</w:t>
-      </w:r>
-      <w:proofErr w:type="spellEnd"/>
-      <w:r>
-        <w:t xml:space="preserve">, J. P. Jensen, and others. 2005. Lake responses to reduced nutrient loading – an analysis of contemporary long-term data from 35 case studies. Freshwater Biology </w:t>
+        <w:t xml:space="preserve">Jeppesen, E., M. Søndergaard, J. P. Jensen, and others. 2005. Lake responses to reduced nutrient loading – an analysis of contemporary long-term data from 35 case studies. Freshwater Biology </w:t>
       </w:r>
       <w:r>
         <w:rPr>
@@ -10725,33 +10358,15 @@
         <w:t>50</w:t>
       </w:r>
       <w:r>
-        <w:t>: 1747–1771. doi:10.1111/j.1365-2427.</w:t>
-      </w:r>
-      <w:proofErr w:type="gramStart"/>
-      <w:r>
-        <w:t>2005.01415.x</w:t>
-      </w:r>
-      <w:proofErr w:type="gramEnd"/>
+        <w:t>: 1747–1771. doi:10.1111/j.1365-2427.2005.01415.x</w:t>
+      </w:r>
     </w:p>
     <w:p>
       <w:pPr>
         <w:pStyle w:val="Bibliography"/>
       </w:pPr>
-      <w:proofErr w:type="spellStart"/>
-      <w:r>
-        <w:t>Kolpin</w:t>
-      </w:r>
-      <w:proofErr w:type="spellEnd"/>
-      <w:r>
-        <w:t xml:space="preserve">, D. W., E. T. Furlong, M. T. Meyer, E. M. Thurman, S. D. </w:t>
-      </w:r>
-      <w:proofErr w:type="spellStart"/>
-      <w:r>
-        <w:t>Zaugg</w:t>
-      </w:r>
-      <w:proofErr w:type="spellEnd"/>
-      <w:r>
-        <w:t xml:space="preserve">, L. B. Barber, and H. T. Buxton. 2002. Pharmaceuticals, Hormones, and Other Organic Wastewater Contaminants in U.S. Streams, 1999−2000: A National Reconnaissance. Environmental Science &amp; Technology </w:t>
+      <w:r>
+        <w:t xml:space="preserve">Kolpin, D. W., E. T. Furlong, M. T. Meyer, E. M. Thurman, S. D. Zaugg, L. B. Barber, and H. T. Buxton. 2002. Pharmaceuticals, Hormones, and Other Organic Wastewater Contaminants in U.S. Streams, 1999−2000: A National Reconnaissance. Environmental Science &amp; Technology </w:t>
       </w:r>
       <w:r>
         <w:rPr>
@@ -10768,58 +10383,16 @@
       <w:pPr>
         <w:pStyle w:val="Bibliography"/>
       </w:pPr>
-      <w:proofErr w:type="spellStart"/>
-      <w:r>
-        <w:t>Kozhova</w:t>
-      </w:r>
-      <w:proofErr w:type="spellEnd"/>
-      <w:r>
-        <w:t xml:space="preserve">, O. M., and L. R. </w:t>
-      </w:r>
-      <w:proofErr w:type="spellStart"/>
-      <w:r>
-        <w:t>Izmest’eva</w:t>
-      </w:r>
-      <w:proofErr w:type="spellEnd"/>
-      <w:r>
-        <w:t xml:space="preserve">. 1998. Lake Baikal: Evolution and Biodiversity, </w:t>
-      </w:r>
-      <w:proofErr w:type="spellStart"/>
-      <w:r>
-        <w:t>Backhuys</w:t>
-      </w:r>
-      <w:proofErr w:type="spellEnd"/>
-      <w:r>
-        <w:t xml:space="preserve"> Publishers.</w:t>
+      <w:r>
+        <w:t>Kozhova, O. M., and L. R. Izmest’eva. 1998. Lake Baikal: Evolution and Biodiversity, Backhuys Publishers.</w:t>
       </w:r>
     </w:p>
     <w:p>
       <w:pPr>
         <w:pStyle w:val="Bibliography"/>
       </w:pPr>
-      <w:proofErr w:type="spellStart"/>
-      <w:r>
-        <w:t>Kravtsova</w:t>
-      </w:r>
-      <w:proofErr w:type="spellEnd"/>
-      <w:r>
-        <w:t xml:space="preserve">, L. S., L. A. </w:t>
-      </w:r>
-      <w:proofErr w:type="spellStart"/>
-      <w:r>
-        <w:t>Izhboldina</w:t>
-      </w:r>
-      <w:proofErr w:type="spellEnd"/>
-      <w:r>
-        <w:t xml:space="preserve">, I. V. </w:t>
-      </w:r>
-      <w:proofErr w:type="spellStart"/>
-      <w:r>
-        <w:t>Khanaev</w:t>
-      </w:r>
-      <w:proofErr w:type="spellEnd"/>
-      <w:r>
-        <w:t xml:space="preserve">, and others. 2014. Nearshore benthic blooms of filamentous green algae in Lake Baikal. Journal of Great Lakes Research </w:t>
+      <w:r>
+        <w:t xml:space="preserve">Kravtsova, L. S., L. A. Izhboldina, I. V. Khanaev, and others. 2014. Nearshore benthic blooms of filamentous green algae in Lake Baikal. Journal of Great Lakes Research </w:t>
       </w:r>
       <w:r>
         <w:rPr>
@@ -10829,15 +10402,7 @@
         <w:t>40</w:t>
       </w:r>
       <w:r>
-        <w:t xml:space="preserve">: 441–448. </w:t>
-      </w:r>
-      <w:proofErr w:type="gramStart"/>
-      <w:r>
-        <w:t>doi:10.1016/j.jglr</w:t>
-      </w:r>
-      <w:proofErr w:type="gramEnd"/>
-      <w:r>
-        <w:t>.2014.02.019</w:t>
+        <w:t>: 441–448. doi:10.1016/j.jglr.2014.02.019</w:t>
       </w:r>
     </w:p>
     <w:p>
@@ -10845,23 +10410,7 @@
         <w:pStyle w:val="Bibliography"/>
       </w:pPr>
       <w:r>
-        <w:t xml:space="preserve">Lapointe, B. E., L. W. </w:t>
-      </w:r>
-      <w:proofErr w:type="spellStart"/>
-      <w:r>
-        <w:t>Herren</w:t>
-      </w:r>
-      <w:proofErr w:type="spellEnd"/>
-      <w:r>
-        <w:t xml:space="preserve">, D. D. </w:t>
-      </w:r>
-      <w:proofErr w:type="spellStart"/>
-      <w:r>
-        <w:t>Debortoli</w:t>
-      </w:r>
-      <w:proofErr w:type="spellEnd"/>
-      <w:r>
-        <w:t xml:space="preserve">, and M. A. Vogel. 2015. Evidence of sewage-driven eutrophication and harmful algal blooms in Florida’s Indian River Lagoon. Harmful Algae </w:t>
+        <w:t xml:space="preserve">Lapointe, B. E., L. W. Herren, D. D. Debortoli, and M. A. Vogel. 2015. Evidence of sewage-driven eutrophication and harmful algal blooms in Florida’s Indian River Lagoon. Harmful Algae </w:t>
       </w:r>
       <w:r>
         <w:rPr>
@@ -10871,15 +10420,7 @@
         <w:t>43</w:t>
       </w:r>
       <w:r>
-        <w:t xml:space="preserve">: 82–102. </w:t>
-      </w:r>
-      <w:proofErr w:type="gramStart"/>
-      <w:r>
-        <w:t>doi:10.1016/j.hal</w:t>
-      </w:r>
-      <w:proofErr w:type="gramEnd"/>
-      <w:r>
-        <w:t>.2015.01.004</w:t>
+        <w:t>: 82–102. doi:10.1016/j.hal.2015.01.004</w:t>
       </w:r>
     </w:p>
     <w:p>
@@ -10887,15 +10428,7 @@
         <w:pStyle w:val="Bibliography"/>
       </w:pPr>
       <w:r>
-        <w:t xml:space="preserve">Lin, D., J. Crabtree, I. </w:t>
-      </w:r>
-      <w:proofErr w:type="spellStart"/>
-      <w:r>
-        <w:t>Dillo</w:t>
-      </w:r>
-      <w:proofErr w:type="spellEnd"/>
-      <w:r>
-        <w:t xml:space="preserve">, and others. 2020. The TRUST Principles for digital repositories. Scientific Data </w:t>
+        <w:t xml:space="preserve">Lin, D., J. Crabtree, I. Dillo, and others. 2020. The TRUST Principles for digital repositories. Scientific Data </w:t>
       </w:r>
       <w:r>
         <w:rPr>
@@ -10913,15 +10446,7 @@
         <w:pStyle w:val="Bibliography"/>
       </w:pPr>
       <w:r>
-        <w:t xml:space="preserve">Meyer, M. F., S. G. </w:t>
-      </w:r>
-      <w:proofErr w:type="spellStart"/>
-      <w:r>
-        <w:t>Labou</w:t>
-      </w:r>
-      <w:proofErr w:type="spellEnd"/>
-      <w:r>
-        <w:t xml:space="preserve">, A. N. Cramer, M. R. Brousil, and B. T. Luff. 2020. The global lake area, climate, and population dataset. Scientific Data </w:t>
+        <w:t xml:space="preserve">Meyer, M. F., S. G. Labou, A. N. Cramer, M. R. Brousil, and B. T. Luff. 2020. The global lake area, climate, and population dataset. Scientific Data </w:t>
       </w:r>
       <w:r>
         <w:rPr>
@@ -10950,15 +10475,7 @@
         <w:t>53</w:t>
       </w:r>
       <w:r>
-        <w:t xml:space="preserve">: 12961–12973. </w:t>
-      </w:r>
-      <w:proofErr w:type="gramStart"/>
-      <w:r>
-        <w:t>doi:10.1021/acs.est</w:t>
-      </w:r>
-      <w:proofErr w:type="gramEnd"/>
-      <w:r>
-        <w:t>.9b02966</w:t>
+        <w:t>: 12961–12973. doi:10.1021/acs.est.9b02966</w:t>
       </w:r>
     </w:p>
     <w:p>
@@ -10966,23 +10483,7 @@
         <w:pStyle w:val="Bibliography"/>
       </w:pPr>
       <w:r>
-        <w:t xml:space="preserve">Moore, J. W., D. E. Schindler, M. D. </w:t>
-      </w:r>
-      <w:proofErr w:type="spellStart"/>
-      <w:r>
-        <w:t>Scheuerell</w:t>
-      </w:r>
-      <w:proofErr w:type="spellEnd"/>
-      <w:r>
-        <w:t xml:space="preserve">, D. Smith, and J. </w:t>
-      </w:r>
-      <w:proofErr w:type="spellStart"/>
-      <w:r>
-        <w:t>Frodge</w:t>
-      </w:r>
-      <w:proofErr w:type="spellEnd"/>
-      <w:r>
-        <w:t xml:space="preserve">. 2003. Lake eutrophication at the urban fringe, Seattle region, USA. AMBIO: A Journal of the Human Environment </w:t>
+        <w:t xml:space="preserve">Moore, J. W., D. E. Schindler, M. D. Scheuerell, D. Smith, and J. Frodge. 2003. Lake eutrophication at the urban fringe, Seattle region, USA. AMBIO: A Journal of the Human Environment </w:t>
       </w:r>
       <w:r>
         <w:rPr>
@@ -11000,31 +10501,7 @@
         <w:pStyle w:val="Bibliography"/>
       </w:pPr>
       <w:r>
-        <w:t xml:space="preserve">O’Donnell, D. R., P. Wilburn, E. A. </w:t>
-      </w:r>
-      <w:proofErr w:type="spellStart"/>
-      <w:r>
-        <w:t>Silow</w:t>
-      </w:r>
-      <w:proofErr w:type="spellEnd"/>
-      <w:r>
-        <w:t xml:space="preserve">, L. Y. </w:t>
-      </w:r>
-      <w:proofErr w:type="spellStart"/>
-      <w:r>
-        <w:t>Yampolsky</w:t>
-      </w:r>
-      <w:proofErr w:type="spellEnd"/>
-      <w:r>
-        <w:t xml:space="preserve">, and E. </w:t>
-      </w:r>
-      <w:proofErr w:type="spellStart"/>
-      <w:r>
-        <w:t>Litchman</w:t>
-      </w:r>
-      <w:proofErr w:type="spellEnd"/>
-      <w:r>
-        <w:t xml:space="preserve">. 2017. Nitrogen and phosphorus colimitation of phytoplankton in Lake Baikal: Insights from a spatial survey and nutrient enrichment experiments. Limnology and Oceanography </w:t>
+        <w:t xml:space="preserve">O’Donnell, D. R., P. Wilburn, E. A. Silow, L. Y. Yampolsky, and E. Litchman. 2017. Nitrogen and phosphorus colimitation of phytoplankton in Lake Baikal: Insights from a spatial survey and nutrient enrichment experiments. Limnology and Oceanography </w:t>
       </w:r>
       <w:r>
         <w:rPr>
@@ -11042,15 +10519,7 @@
         <w:pStyle w:val="Bibliography"/>
       </w:pPr>
       <w:r>
-        <w:t xml:space="preserve">Powers, S. M., T. W. </w:t>
-      </w:r>
-      <w:proofErr w:type="spellStart"/>
-      <w:r>
-        <w:t>Bruulsema</w:t>
-      </w:r>
-      <w:proofErr w:type="spellEnd"/>
-      <w:r>
-        <w:t xml:space="preserve">, T. P. Burt, and others. 2016. Long-term accumulation and transport of anthropogenic phosphorus in three river basins. Nature Geoscience </w:t>
+        <w:t xml:space="preserve">Powers, S. M., T. W. Bruulsema, T. P. Burt, and others. 2016. Long-term accumulation and transport of anthropogenic phosphorus in three river basins. Nature Geoscience </w:t>
       </w:r>
       <w:r>
         <w:rPr>
@@ -11068,31 +10537,7 @@
         <w:pStyle w:val="Bibliography"/>
       </w:pPr>
       <w:r>
-        <w:t xml:space="preserve">Richmond, E. K., M. R. Grace, J. J. Kelly, A. J. Reisinger, E. J. </w:t>
-      </w:r>
-      <w:proofErr w:type="spellStart"/>
-      <w:r>
-        <w:t>Rosi</w:t>
-      </w:r>
-      <w:proofErr w:type="spellEnd"/>
-      <w:r>
-        <w:t>, and D. M. Walters. 2017. Pharmaceuticals and personal care products (PPCPs) are ecological disrupting compounds (</w:t>
-      </w:r>
-      <w:proofErr w:type="spellStart"/>
-      <w:r>
-        <w:t>EcoDC</w:t>
-      </w:r>
-      <w:proofErr w:type="spellEnd"/>
-      <w:r>
-        <w:t xml:space="preserve">). Elem Sci </w:t>
-      </w:r>
-      <w:proofErr w:type="spellStart"/>
-      <w:r>
-        <w:t>Anth</w:t>
-      </w:r>
-      <w:proofErr w:type="spellEnd"/>
-      <w:r>
-        <w:t xml:space="preserve"> </w:t>
+        <w:t xml:space="preserve">Richmond, E. K., M. R. Grace, J. J. Kelly, A. J. Reisinger, E. J. Rosi, and D. M. Walters. 2017. Pharmaceuticals and personal care products (PPCPs) are ecological disrupting compounds (EcoDC). Elem Sci Anth </w:t>
       </w:r>
       <w:r>
         <w:rPr>
@@ -11110,31 +10555,7 @@
         <w:pStyle w:val="Bibliography"/>
       </w:pPr>
       <w:r>
-        <w:t xml:space="preserve">Richmond, E. K., E. J. </w:t>
-      </w:r>
-      <w:proofErr w:type="spellStart"/>
-      <w:r>
-        <w:t>Rosi</w:t>
-      </w:r>
-      <w:proofErr w:type="spellEnd"/>
-      <w:r>
-        <w:t xml:space="preserve">, D. M. Walters, J. Fick, S. K. Hamilton, T. </w:t>
-      </w:r>
-      <w:proofErr w:type="spellStart"/>
-      <w:r>
-        <w:t>Brodin</w:t>
-      </w:r>
-      <w:proofErr w:type="spellEnd"/>
-      <w:r>
-        <w:t xml:space="preserve">, A. </w:t>
-      </w:r>
-      <w:proofErr w:type="spellStart"/>
-      <w:r>
-        <w:t>Sundelin</w:t>
-      </w:r>
-      <w:proofErr w:type="spellEnd"/>
-      <w:r>
-        <w:t xml:space="preserve">, and M. R. Grace. 2018. A diverse suite of pharmaceuticals contaminates stream and riparian food webs. Nature Communications </w:t>
+        <w:t xml:space="preserve">Richmond, E. K., E. J. Rosi, D. M. Walters, J. Fick, S. K. Hamilton, T. Brodin, A. Sundelin, and M. R. Grace. 2018. A diverse suite of pharmaceuticals contaminates stream and riparian food webs. Nature Communications </w:t>
       </w:r>
       <w:r>
         <w:rPr>
@@ -11151,29 +10572,8 @@
       <w:pPr>
         <w:pStyle w:val="Bibliography"/>
       </w:pPr>
-      <w:proofErr w:type="spellStart"/>
-      <w:r>
-        <w:t>Romera</w:t>
-      </w:r>
-      <w:proofErr w:type="spellEnd"/>
-      <w:r>
-        <w:t xml:space="preserve">-Castillo, C., M. Pinto, T. M. Langer, X. A. Álvarez-Salgado, and G. J. </w:t>
-      </w:r>
-      <w:proofErr w:type="spellStart"/>
-      <w:r>
-        <w:t>Herndl</w:t>
-      </w:r>
-      <w:proofErr w:type="spellEnd"/>
-      <w:r>
-        <w:t xml:space="preserve">. 2018. Dissolved organic carbon leaching from plastics stimulates microbial activity in the ocean. Nat </w:t>
-      </w:r>
-      <w:proofErr w:type="spellStart"/>
-      <w:r>
-        <w:t>Commun</w:t>
-      </w:r>
-      <w:proofErr w:type="spellEnd"/>
-      <w:r>
-        <w:t xml:space="preserve"> </w:t>
+      <w:r>
+        <w:t xml:space="preserve">Romera-Castillo, C., M. Pinto, T. M. Langer, X. A. Álvarez-Salgado, and G. J. Herndl. 2018. Dissolved organic carbon leaching from plastics stimulates microbial activity in the ocean. Nat Commun </w:t>
       </w:r>
       <w:r>
         <w:rPr>
@@ -11192,15 +10592,7 @@
       </w:pPr>
       <w:r>
         <w:lastRenderedPageBreak/>
-        <w:t xml:space="preserve">Rosenberger, E. E., S. E. Hampton, S. C. </w:t>
-      </w:r>
-      <w:proofErr w:type="spellStart"/>
-      <w:r>
-        <w:t>Fradkin</w:t>
-      </w:r>
-      <w:proofErr w:type="spellEnd"/>
-      <w:r>
-        <w:t xml:space="preserve">, and B. P. Kennedy. 2008. Effects of shoreline development on the nearshore environment in large deep oligotrophic lakes. Freshwater Biology </w:t>
+        <w:t xml:space="preserve">Rosenberger, E. E., S. E. Hampton, S. C. Fradkin, and B. P. Kennedy. 2008. Effects of shoreline development on the nearshore environment in large deep oligotrophic lakes. Freshwater Biology </w:t>
       </w:r>
       <w:r>
         <w:rPr>
@@ -11210,25 +10602,15 @@
         <w:t>53</w:t>
       </w:r>
       <w:r>
-        <w:t>: 1673–1691. doi:10.1111/j.1365-2427.</w:t>
-      </w:r>
-      <w:proofErr w:type="gramStart"/>
-      <w:r>
-        <w:t>2008.01990.x</w:t>
-      </w:r>
-      <w:proofErr w:type="gramEnd"/>
+        <w:t>: 1673–1691. doi:10.1111/j.1365-2427.2008.01990.x</w:t>
+      </w:r>
     </w:p>
     <w:p>
       <w:pPr>
         <w:pStyle w:val="Bibliography"/>
       </w:pPr>
-      <w:proofErr w:type="spellStart"/>
-      <w:r>
-        <w:t>Rosi</w:t>
-      </w:r>
-      <w:proofErr w:type="spellEnd"/>
-      <w:r>
-        <w:t xml:space="preserve">-Marshall, E. J., D. W. Kincaid, H. A. Bechtold, T. V. Royer, M. Rojas, and J. J. Kelly. 2013. Pharmaceuticals suppress algal growth and microbial respiration and alter bacterial communities in stream biofilms. Ecological Applications </w:t>
+      <w:r>
+        <w:t xml:space="preserve">Rosi-Marshall, E. J., D. W. Kincaid, H. A. Bechtold, T. V. Royer, M. Rojas, and J. J. Kelly. 2013. Pharmaceuticals suppress algal growth and microbial respiration and alter bacterial communities in stream biofilms. Ecological Applications </w:t>
       </w:r>
       <w:r>
         <w:rPr>
@@ -11245,13 +10627,8 @@
       <w:pPr>
         <w:pStyle w:val="Bibliography"/>
       </w:pPr>
-      <w:proofErr w:type="spellStart"/>
-      <w:r>
-        <w:t>Rosi</w:t>
-      </w:r>
-      <w:proofErr w:type="spellEnd"/>
-      <w:r>
-        <w:t xml:space="preserve">-Marshall, E. J., and T. V. Royer. 2012. Pharmaceutical Compounds and Ecosystem Function: An Emerging Research Challenge for Aquatic Ecologists. Ecosystems </w:t>
+      <w:r>
+        <w:t xml:space="preserve">Rosi-Marshall, E. J., and T. V. Royer. 2012. Pharmaceutical Compounds and Ecosystem Function: An Emerging Research Challenge for Aquatic Ecologists. Ecosystems </w:t>
       </w:r>
       <w:r>
         <w:rPr>
@@ -11269,15 +10646,7 @@
         <w:pStyle w:val="Bibliography"/>
       </w:pPr>
       <w:r>
-        <w:t xml:space="preserve">Sargent, J. R., and S. Falk-Petersen. 1988. The lipid biochemistry of calanoid copepods. </w:t>
-      </w:r>
-      <w:proofErr w:type="spellStart"/>
-      <w:r>
-        <w:t>Hydrobiologia</w:t>
-      </w:r>
-      <w:proofErr w:type="spellEnd"/>
-      <w:r>
-        <w:t xml:space="preserve"> </w:t>
+        <w:t xml:space="preserve">Sargent, J. R., and S. Falk-Petersen. 1988. The lipid biochemistry of calanoid copepods. Hydrobiologia </w:t>
       </w:r>
       <w:r>
         <w:rPr>
@@ -11313,23 +10682,7 @@
         <w:pStyle w:val="Bibliography"/>
       </w:pPr>
       <w:r>
-        <w:t xml:space="preserve">Taipale, S., U. Strandberg, E. </w:t>
-      </w:r>
-      <w:proofErr w:type="spellStart"/>
-      <w:r>
-        <w:t>Peltomaa</w:t>
-      </w:r>
-      <w:proofErr w:type="spellEnd"/>
-      <w:r>
-        <w:t xml:space="preserve">, A. W. E. Galloway, A. </w:t>
-      </w:r>
-      <w:proofErr w:type="spellStart"/>
-      <w:r>
-        <w:t>Ojala</w:t>
-      </w:r>
-      <w:proofErr w:type="spellEnd"/>
-      <w:r>
-        <w:t xml:space="preserve">, and M. T. Brett. 2013. Fatty acid composition as biomarkers of freshwater microalgae: analysis of 37 strains of microalgae in 22 genera and in seven classes. Aquatic Microbial Ecology </w:t>
+        <w:t xml:space="preserve">Taipale, S., U. Strandberg, E. Peltomaa, A. W. E. Galloway, A. Ojala, and M. T. Brett. 2013. Fatty acid composition as biomarkers of freshwater microalgae: analysis of 37 strains of microalgae in 22 genera and in seven classes. Aquatic Microbial Ecology </w:t>
       </w:r>
       <w:r>
         <w:rPr>
@@ -11346,58 +10699,16 @@
       <w:pPr>
         <w:pStyle w:val="Bibliography"/>
       </w:pPr>
-      <w:proofErr w:type="spellStart"/>
-      <w:r>
-        <w:t>Timoshkin</w:t>
-      </w:r>
-      <w:proofErr w:type="spellEnd"/>
-      <w:r>
-        <w:t xml:space="preserve">, O. A., M. V. Moore, N. N. </w:t>
-      </w:r>
-      <w:proofErr w:type="spellStart"/>
-      <w:r>
-        <w:t>Kulikova</w:t>
-      </w:r>
-      <w:proofErr w:type="spellEnd"/>
-      <w:r>
-        <w:t xml:space="preserve">, and others. 2018. Groundwater contamination by sewage causes benthic algal outbreaks in the littoral zone of Lake Baikal (East Siberia). Journal of Great Lakes Research. </w:t>
-      </w:r>
-      <w:proofErr w:type="gramStart"/>
-      <w:r>
-        <w:t>doi:10.1016/j.jglr</w:t>
-      </w:r>
-      <w:proofErr w:type="gramEnd"/>
-      <w:r>
-        <w:t>.2018.01.008</w:t>
+      <w:r>
+        <w:t>Timoshkin, O. A., M. V. Moore, N. N. Kulikova, and others. 2018. Groundwater contamination by sewage causes benthic algal outbreaks in the littoral zone of Lake Baikal (East Siberia). Journal of Great Lakes Research. doi:10.1016/j.jglr.2018.01.008</w:t>
       </w:r>
     </w:p>
     <w:p>
       <w:pPr>
         <w:pStyle w:val="Bibliography"/>
       </w:pPr>
-      <w:proofErr w:type="spellStart"/>
-      <w:r>
-        <w:t>Timoshkin</w:t>
-      </w:r>
-      <w:proofErr w:type="spellEnd"/>
-      <w:r>
-        <w:t xml:space="preserve">, O. A., D. P. </w:t>
-      </w:r>
-      <w:proofErr w:type="spellStart"/>
-      <w:r>
-        <w:t>Samsonov</w:t>
-      </w:r>
-      <w:proofErr w:type="spellEnd"/>
-      <w:r>
-        <w:t xml:space="preserve">, M. </w:t>
-      </w:r>
-      <w:proofErr w:type="spellStart"/>
-      <w:r>
-        <w:t>Yamamuro</w:t>
-      </w:r>
-      <w:proofErr w:type="spellEnd"/>
-      <w:r>
-        <w:t xml:space="preserve">, and others. 2016. Rapid ecological change in the coastal zone of Lake Baikal (East Siberia): Is the site of the world’s greatest freshwater </w:t>
+      <w:r>
+        <w:t xml:space="preserve">Timoshkin, O. A., D. P. Samsonov, M. Yamamuro, and others. 2016. Rapid ecological change in the coastal zone of Lake Baikal (East Siberia): Is the site of the world’s greatest freshwater </w:t>
       </w:r>
       <w:r>
         <w:lastRenderedPageBreak/>
@@ -11411,15 +10722,7 @@
         <w:t>42</w:t>
       </w:r>
       <w:r>
-        <w:t xml:space="preserve">: 487–497. </w:t>
-      </w:r>
-      <w:proofErr w:type="gramStart"/>
-      <w:r>
-        <w:t>doi:10.1016/j.jglr</w:t>
-      </w:r>
-      <w:proofErr w:type="gramEnd"/>
-      <w:r>
-        <w:t>.2016.02.011</w:t>
+        <w:t>: 487–497. doi:10.1016/j.jglr.2016.02.011</w:t>
       </w:r>
     </w:p>
     <w:p>
@@ -11427,23 +10730,7 @@
         <w:pStyle w:val="Bibliography"/>
       </w:pPr>
       <w:r>
-        <w:t xml:space="preserve">Tong, Y., M. Wang, J. </w:t>
-      </w:r>
-      <w:proofErr w:type="spellStart"/>
-      <w:r>
-        <w:t>Peñuelas</w:t>
-      </w:r>
-      <w:proofErr w:type="spellEnd"/>
-      <w:r>
-        <w:t xml:space="preserve">, and others. 2020. Improvement in municipal wastewater treatment alters lake nitrogen to phosphorus ratios in populated regions. Proc Natl </w:t>
-      </w:r>
-      <w:proofErr w:type="spellStart"/>
-      <w:r>
-        <w:t>Acad</w:t>
-      </w:r>
-      <w:proofErr w:type="spellEnd"/>
-      <w:r>
-        <w:t xml:space="preserve"> Sci USA </w:t>
+        <w:t xml:space="preserve">Tong, Y., M. Wang, J. Peñuelas, and others. 2020. Improvement in municipal wastewater treatment alters lake nitrogen to phosphorus ratios in populated regions. Proc Natl Acad Sci USA </w:t>
       </w:r>
       <w:r>
         <w:rPr>
@@ -11461,31 +10748,7 @@
         <w:pStyle w:val="Bibliography"/>
       </w:pPr>
       <w:r>
-        <w:t xml:space="preserve">Turetsky, M. R., R. K. </w:t>
-      </w:r>
-      <w:proofErr w:type="spellStart"/>
-      <w:r>
-        <w:t>Wieder</w:t>
-      </w:r>
-      <w:proofErr w:type="spellEnd"/>
-      <w:r>
-        <w:t xml:space="preserve">, C. J. Williams, and D. H. </w:t>
-      </w:r>
-      <w:proofErr w:type="spellStart"/>
-      <w:r>
-        <w:t>Vitt</w:t>
-      </w:r>
-      <w:proofErr w:type="spellEnd"/>
-      <w:r>
-        <w:t xml:space="preserve">. 2000. Organic matter accumulation, peat chemistry, and permafrost melting in peatlands of boreal Alberta. </w:t>
-      </w:r>
-      <w:proofErr w:type="spellStart"/>
-      <w:r>
-        <w:t>Écoscience</w:t>
-      </w:r>
-      <w:proofErr w:type="spellEnd"/>
-      <w:r>
-        <w:t xml:space="preserve"> </w:t>
+        <w:t xml:space="preserve">Turetsky, M. R., R. K. Wieder, C. J. Williams, and D. H. Vitt. 2000. Organic matter accumulation, peat chemistry, and permafrost melting in peatlands of boreal Alberta. Écoscience </w:t>
       </w:r>
       <w:r>
         <w:rPr>
@@ -11502,29 +10765,8 @@
       <w:pPr>
         <w:pStyle w:val="Bibliography"/>
       </w:pPr>
-      <w:proofErr w:type="spellStart"/>
-      <w:r>
-        <w:t>Vendel</w:t>
-      </w:r>
-      <w:proofErr w:type="spellEnd"/>
-      <w:r>
-        <w:t xml:space="preserve">, A. L., F. </w:t>
-      </w:r>
-      <w:proofErr w:type="spellStart"/>
-      <w:r>
-        <w:t>Bessa</w:t>
-      </w:r>
-      <w:proofErr w:type="spellEnd"/>
-      <w:r>
-        <w:t xml:space="preserve">, V. E. N. Alves, A. L. A. Amorim, J. </w:t>
-      </w:r>
-      <w:proofErr w:type="spellStart"/>
-      <w:r>
-        <w:t>Patrício</w:t>
-      </w:r>
-      <w:proofErr w:type="spellEnd"/>
-      <w:r>
-        <w:t xml:space="preserve">, and A. R. T. Palma. 2017. Widespread microplastic ingestion by fish assemblages in tropical estuaries subjected to anthropogenic pressures. Marine Pollution Bulletin </w:t>
+      <w:r>
+        <w:t xml:space="preserve">Vendel, A. L., F. Bessa, V. E. N. Alves, A. L. A. Amorim, J. Patrício, and A. R. T. Palma. 2017. Widespread microplastic ingestion by fish assemblages in tropical estuaries subjected to anthropogenic pressures. Marine Pollution Bulletin </w:t>
       </w:r>
       <w:r>
         <w:rPr>
@@ -11534,15 +10776,7 @@
         <w:t>117</w:t>
       </w:r>
       <w:r>
-        <w:t xml:space="preserve">: 448–455. </w:t>
-      </w:r>
-      <w:proofErr w:type="gramStart"/>
-      <w:r>
-        <w:t>doi:10.1016/j.marpolbul</w:t>
-      </w:r>
-      <w:proofErr w:type="gramEnd"/>
-      <w:r>
-        <w:t>.2017.01.081</w:t>
+        <w:t>: 448–455. doi:10.1016/j.marpolbul.2017.01.081</w:t>
       </w:r>
     </w:p>
     <w:p>
@@ -11550,31 +10784,7 @@
         <w:pStyle w:val="Bibliography"/>
       </w:pPr>
       <w:r>
-        <w:t xml:space="preserve">Volkova, E. A., N. A. </w:t>
-      </w:r>
-      <w:proofErr w:type="spellStart"/>
-      <w:r>
-        <w:t>Bondarenko</w:t>
-      </w:r>
-      <w:proofErr w:type="spellEnd"/>
-      <w:r>
-        <w:t xml:space="preserve">, and O. A. </w:t>
-      </w:r>
-      <w:proofErr w:type="spellStart"/>
-      <w:r>
-        <w:t>Timoshkin</w:t>
-      </w:r>
-      <w:proofErr w:type="spellEnd"/>
-      <w:r>
-        <w:t xml:space="preserve">. 2018. </w:t>
-      </w:r>
-      <w:proofErr w:type="spellStart"/>
-      <w:r>
-        <w:t>Morphotaxonomy</w:t>
-      </w:r>
-      <w:proofErr w:type="spellEnd"/>
-      <w:r>
-        <w:t xml:space="preserve">, distribution and abundance of </w:t>
+        <w:t xml:space="preserve">Volkova, E. A., N. A. Bondarenko, and O. A. Timoshkin. 2018. Morphotaxonomy, distribution and abundance of </w:t>
       </w:r>
       <w:r>
         <w:rPr>
@@ -11584,23 +10794,7 @@
         <w:t>Spirogyra</w:t>
       </w:r>
       <w:r>
-        <w:t xml:space="preserve"> (</w:t>
-      </w:r>
-      <w:proofErr w:type="spellStart"/>
-      <w:r>
-        <w:t>Zygnematophyceae</w:t>
-      </w:r>
-      <w:proofErr w:type="spellEnd"/>
-      <w:r>
-        <w:t xml:space="preserve">, Charophyta) in Lake Baikal, East Siberia. </w:t>
-      </w:r>
-      <w:proofErr w:type="spellStart"/>
-      <w:r>
-        <w:t>Phycologia</w:t>
-      </w:r>
-      <w:proofErr w:type="spellEnd"/>
-      <w:r>
-        <w:t xml:space="preserve"> </w:t>
+        <w:t xml:space="preserve"> (Zygnematophyceae, Charophyta) in Lake Baikal, East Siberia. Phycologia </w:t>
       </w:r>
       <w:r>
         <w:rPr>
@@ -11628,15 +10822,7 @@
         <w:t>59</w:t>
       </w:r>
       <w:r>
-        <w:t>: 1–23. doi:10.18637/</w:t>
-      </w:r>
-      <w:proofErr w:type="gramStart"/>
-      <w:r>
-        <w:t>jss.v059.i</w:t>
-      </w:r>
-      <w:proofErr w:type="gramEnd"/>
-      <w:r>
-        <w:t>10</w:t>
+        <w:t>: 1–23. doi:10.18637/jss.v059.i10</w:t>
       </w:r>
     </w:p>
     <w:p>
@@ -11644,31 +10830,7 @@
         <w:pStyle w:val="Bibliography"/>
       </w:pPr>
       <w:r>
-        <w:t xml:space="preserve">Wilkinson, M. D., M. </w:t>
-      </w:r>
-      <w:proofErr w:type="spellStart"/>
-      <w:r>
-        <w:t>Dumontier</w:t>
-      </w:r>
-      <w:proofErr w:type="spellEnd"/>
-      <w:r>
-        <w:t xml:space="preserve">, </w:t>
-      </w:r>
-      <w:proofErr w:type="spellStart"/>
-      <w:r>
-        <w:t>Ij</w:t>
-      </w:r>
-      <w:proofErr w:type="spellEnd"/>
-      <w:r>
-        <w:t xml:space="preserve">. J. </w:t>
-      </w:r>
-      <w:proofErr w:type="spellStart"/>
-      <w:r>
-        <w:t>Aalbersberg</w:t>
-      </w:r>
-      <w:proofErr w:type="spellEnd"/>
-      <w:r>
-        <w:t xml:space="preserve">, and others. 2016. The FAIR Guiding Principles for scientific data management and stewardship. Sci Data </w:t>
+        <w:t xml:space="preserve">Wilkinson, M. D., M. Dumontier, Ij. J. Aalbersberg, and others. 2016. The FAIR Guiding Principles for scientific data management and stewardship. Sci Data </w:t>
       </w:r>
       <w:r>
         <w:rPr>
@@ -11696,15 +10858,7 @@
         <w:t>116</w:t>
       </w:r>
       <w:r>
-        <w:t xml:space="preserve">: 60–73. </w:t>
-      </w:r>
-      <w:proofErr w:type="gramStart"/>
-      <w:r>
-        <w:t>doi:10.1016/j.envint</w:t>
-      </w:r>
-      <w:proofErr w:type="gramEnd"/>
-      <w:r>
-        <w:t>.2018.04.011</w:t>
+        <w:t>: 60–73. doi:10.1016/j.envint.2018.04.011</w:t>
       </w:r>
     </w:p>
     <w:p>
@@ -11713,23 +10867,7 @@
       </w:pPr>
       <w:r>
         <w:lastRenderedPageBreak/>
-        <w:t xml:space="preserve">Yoshida, T., T. </w:t>
-      </w:r>
-      <w:proofErr w:type="spellStart"/>
-      <w:r>
-        <w:t>Sekino</w:t>
-      </w:r>
-      <w:proofErr w:type="spellEnd"/>
-      <w:r>
-        <w:t xml:space="preserve">, M. </w:t>
-      </w:r>
-      <w:proofErr w:type="spellStart"/>
-      <w:r>
-        <w:t>Genkai</w:t>
-      </w:r>
-      <w:proofErr w:type="spellEnd"/>
-      <w:r>
-        <w:t xml:space="preserve">-Kato, and others. 2003. Seasonal dynamics of primary production in the pelagic zone of southern Lake Baikal. Limnology </w:t>
+        <w:t xml:space="preserve">Yoshida, T., T. Sekino, M. Genkai-Kato, and others. 2003. Seasonal dynamics of primary production in the pelagic zone of southern Lake Baikal. Limnology </w:t>
       </w:r>
       <w:r>
         <w:rPr>
@@ -11747,47 +10885,7 @@
         <w:pStyle w:val="Bibliography"/>
       </w:pPr>
       <w:r>
-        <w:t>2016a. Methods for determination of nitrogen-containing matters (with corrections) (</w:t>
-      </w:r>
-      <w:proofErr w:type="spellStart"/>
-      <w:r>
-        <w:t>Методы</w:t>
-      </w:r>
-      <w:proofErr w:type="spellEnd"/>
-      <w:r>
-        <w:t xml:space="preserve"> </w:t>
-      </w:r>
-      <w:proofErr w:type="spellStart"/>
-      <w:r>
-        <w:t>определения</w:t>
-      </w:r>
-      <w:proofErr w:type="spellEnd"/>
-      <w:r>
-        <w:t xml:space="preserve"> </w:t>
-      </w:r>
-      <w:proofErr w:type="spellStart"/>
-      <w:r>
-        <w:t>азотсодержащих</w:t>
-      </w:r>
-      <w:proofErr w:type="spellEnd"/>
-      <w:r>
-        <w:t xml:space="preserve"> </w:t>
-      </w:r>
-      <w:proofErr w:type="spellStart"/>
-      <w:r>
-        <w:t>веществ</w:t>
-      </w:r>
-      <w:proofErr w:type="spellEnd"/>
-      <w:r>
-        <w:t xml:space="preserve"> (с </w:t>
-      </w:r>
-      <w:proofErr w:type="spellStart"/>
-      <w:r>
-        <w:t>Поправками</w:t>
-      </w:r>
-      <w:proofErr w:type="spellEnd"/>
-      <w:r>
-        <w:t>)).</w:t>
+        <w:t>2016a. Methods for determination of nitrogen-containing matters (with corrections) (Методы определения азотсодержащих веществ (с Поправками)).</w:t>
       </w:r>
     </w:p>
     <w:p>
@@ -11795,39 +10893,7 @@
         <w:pStyle w:val="Bibliography"/>
       </w:pPr>
       <w:r>
-        <w:t>2016b. Methods for determination of phosphorus-containing matters (with corrections) (</w:t>
-      </w:r>
-      <w:proofErr w:type="spellStart"/>
-      <w:r>
-        <w:t>Методы</w:t>
-      </w:r>
-      <w:proofErr w:type="spellEnd"/>
-      <w:r>
-        <w:t xml:space="preserve"> </w:t>
-      </w:r>
-      <w:proofErr w:type="spellStart"/>
-      <w:r>
-        <w:t>определения</w:t>
-      </w:r>
-      <w:proofErr w:type="spellEnd"/>
-      <w:r>
-        <w:t xml:space="preserve"> </w:t>
-      </w:r>
-      <w:proofErr w:type="spellStart"/>
-      <w:r>
-        <w:t>фосфорсодержащих</w:t>
-      </w:r>
-      <w:proofErr w:type="spellEnd"/>
-      <w:r>
-        <w:t xml:space="preserve"> </w:t>
-      </w:r>
-      <w:proofErr w:type="spellStart"/>
-      <w:r>
-        <w:t>веществ</w:t>
-      </w:r>
-      <w:proofErr w:type="spellEnd"/>
-      <w:r>
-        <w:t>).</w:t>
+        <w:t>2016b. Methods for determination of phosphorus-containing matters (with corrections) (Методы определения фосфорсодержащих веществ).</w:t>
       </w:r>
     </w:p>
     <w:p>
@@ -11835,135 +10901,7 @@
         <w:pStyle w:val="Bibliography"/>
       </w:pPr>
       <w:r>
-        <w:t xml:space="preserve">2017. Nitrate concentration in waters: Photometric methods with </w:t>
-      </w:r>
-      <w:proofErr w:type="spellStart"/>
-      <w:r>
-        <w:t>Giress</w:t>
-      </w:r>
-      <w:proofErr w:type="spellEnd"/>
-      <w:r>
-        <w:t xml:space="preserve"> reagent following stabilization in a cadmium reducer (</w:t>
-      </w:r>
-      <w:proofErr w:type="spellStart"/>
-      <w:r>
-        <w:t>Массовая</w:t>
-      </w:r>
-      <w:proofErr w:type="spellEnd"/>
-      <w:r>
-        <w:t xml:space="preserve"> </w:t>
-      </w:r>
-      <w:proofErr w:type="spellStart"/>
-      <w:r>
-        <w:t>концентрация</w:t>
-      </w:r>
-      <w:proofErr w:type="spellEnd"/>
-      <w:r>
-        <w:t xml:space="preserve"> </w:t>
-      </w:r>
-      <w:proofErr w:type="spellStart"/>
-      <w:r>
-        <w:t>нитратного</w:t>
-      </w:r>
-      <w:proofErr w:type="spellEnd"/>
-      <w:r>
-        <w:t xml:space="preserve"> </w:t>
-      </w:r>
-      <w:proofErr w:type="spellStart"/>
-      <w:r>
-        <w:t>азота</w:t>
-      </w:r>
-      <w:proofErr w:type="spellEnd"/>
-      <w:r>
-        <w:t xml:space="preserve"> в </w:t>
-      </w:r>
-      <w:proofErr w:type="spellStart"/>
-      <w:r>
-        <w:t>водах</w:t>
-      </w:r>
-      <w:proofErr w:type="spellEnd"/>
-      <w:r>
-        <w:t xml:space="preserve">: </w:t>
-      </w:r>
-      <w:proofErr w:type="spellStart"/>
-      <w:r>
-        <w:t>Методика</w:t>
-      </w:r>
-      <w:proofErr w:type="spellEnd"/>
-      <w:r>
-        <w:t xml:space="preserve"> </w:t>
-      </w:r>
-      <w:proofErr w:type="spellStart"/>
-      <w:r>
-        <w:t>измерений</w:t>
-      </w:r>
-      <w:proofErr w:type="spellEnd"/>
-      <w:r>
-        <w:t xml:space="preserve"> </w:t>
-      </w:r>
-      <w:proofErr w:type="spellStart"/>
-      <w:r>
-        <w:t>фотометрическим</w:t>
-      </w:r>
-      <w:proofErr w:type="spellEnd"/>
-      <w:r>
-        <w:t xml:space="preserve"> </w:t>
-      </w:r>
-      <w:proofErr w:type="spellStart"/>
-      <w:r>
-        <w:t>методом</w:t>
-      </w:r>
-      <w:proofErr w:type="spellEnd"/>
-      <w:r>
-        <w:t xml:space="preserve"> с </w:t>
-      </w:r>
-      <w:proofErr w:type="spellStart"/>
-      <w:r>
-        <w:t>реактивом</w:t>
-      </w:r>
-      <w:proofErr w:type="spellEnd"/>
-      <w:r>
-        <w:t xml:space="preserve"> </w:t>
-      </w:r>
-      <w:proofErr w:type="spellStart"/>
-      <w:r>
-        <w:t>Грисса</w:t>
-      </w:r>
-      <w:proofErr w:type="spellEnd"/>
-      <w:r>
-        <w:t xml:space="preserve"> </w:t>
-      </w:r>
-      <w:proofErr w:type="spellStart"/>
-      <w:r>
-        <w:t>после</w:t>
-      </w:r>
-      <w:proofErr w:type="spellEnd"/>
-      <w:r>
-        <w:t xml:space="preserve"> </w:t>
-      </w:r>
-      <w:proofErr w:type="spellStart"/>
-      <w:r>
-        <w:t>восстановления</w:t>
-      </w:r>
-      <w:proofErr w:type="spellEnd"/>
-      <w:r>
-        <w:t xml:space="preserve"> в </w:t>
-      </w:r>
-      <w:proofErr w:type="spellStart"/>
-      <w:r>
-        <w:t>камиевом</w:t>
-      </w:r>
-      <w:proofErr w:type="spellEnd"/>
-      <w:r>
-        <w:t xml:space="preserve"> </w:t>
-      </w:r>
-      <w:proofErr w:type="spellStart"/>
-      <w:r>
-        <w:t>редукторе</w:t>
-      </w:r>
-      <w:proofErr w:type="spellEnd"/>
-      <w:r>
-        <w:t>).</w:t>
+        <w:t>2017. Nitrate concentration in waters: Photometric methods with Giress reagent following stabilization in a cadmium reducer (Массовая концентрация нитратного азота в водах: Методика измерений фотометрическим методом с реактивом Грисса после восстановления в камиевом редукторе).</w:t>
       </w:r>
     </w:p>
     <w:p>
@@ -15152,7 +14090,7 @@
       </w:pPr>
     </w:p>
   </w:comment>
-  <w:comment w:id="8" w:author="Meyer, Michael Frederick" w:date="2020-10-27T10:56:00Z" w:initials="MMF">
+  <w:comment w:id="9" w:author="Meyer, Michael Frederick" w:date="2020-10-27T10:56:00Z" w:initials="MMF">
     <w:p>
       <w:pPr>
         <w:pStyle w:val="CommentText"/>
@@ -15207,7 +14145,7 @@
       </w:r>
     </w:p>
   </w:comment>
-  <w:comment w:id="9" w:author="Meyer, Michael Frederick" w:date="2020-10-27T12:17:00Z" w:initials="MMF">
+  <w:comment w:id="10" w:author="Meyer, Michael Frederick" w:date="2020-10-27T12:17:00Z" w:initials="MMF">
     <w:p>
       <w:pPr>
         <w:pStyle w:val="CommentText"/>
@@ -16124,6 +15062,7 @@
   <w:style w:type="character" w:default="1" w:styleId="DefaultParagraphFont">
     <w:name w:val="Default Paragraph Font"/>
     <w:uiPriority w:val="1"/>
+    <w:semiHidden/>
     <w:unhideWhenUsed/>
   </w:style>
   <w:style w:type="table" w:default="1" w:styleId="TableNormal">
@@ -16774,7 +15713,7 @@
 </file>
 
 <file path=customXml/itemProps1.xml><?xml version="1.0" encoding="utf-8"?>
-<ds:datastoreItem xmlns:ds="http://schemas.openxmlformats.org/officeDocument/2006/customXml" ds:itemID="{2A4596F0-72DC-4887-B0CE-73F68E78FBEC}">
+<ds:datastoreItem xmlns:ds="http://schemas.openxmlformats.org/officeDocument/2006/customXml" ds:itemID="{793EAD5B-410A-41B7-AE66-C0AEADC96C30}">
   <ds:schemaRefs>
     <ds:schemaRef ds:uri="http://schemas.openxmlformats.org/officeDocument/2006/bibliography"/>
   </ds:schemaRefs>

</xml_diff>